<commit_message>
Really finshed v1 now :D
</commit_message>
<xml_diff>
--- a/Мастер рад v1.docx
+++ b/Мастер рад v1.docx
@@ -76,7 +76,7 @@
                 <v:shape id="_x0000_i1025" type="#_x0000_t75" style="width:51.75pt;height:51.75pt" o:ole="" fillcolor="window">
                   <v:imagedata r:id="rId8" o:title=""/>
                 </v:shape>
-                <o:OLEObject Type="Embed" ProgID="CorelDraw.Graphic.7" ShapeID="_x0000_i1025" DrawAspect="Content" ObjectID="_1751974852" r:id="rId9"/>
+                <o:OLEObject Type="Embed" ProgID="CorelDraw.Graphic.7" ShapeID="_x0000_i1025" DrawAspect="Content" ObjectID="_1751975317" r:id="rId9"/>
               </w:object>
             </w:r>
           </w:p>
@@ -5079,7 +5079,7 @@
                 <w:szCs w:val="20"/>
                 <w:lang w:val="sr-Cyrl-RS"/>
               </w:rPr>
-              <w:t xml:space="preserve">55 </w:t>
+              <w:t>5</w:t>
             </w:r>
             <w:r>
               <w:rPr>
@@ -5087,9 +5087,8 @@
                 <w:iCs/>
                 <w:sz w:val="20"/>
                 <w:szCs w:val="20"/>
-                <w:lang w:val="sr-Cyrl-RS"/>
-              </w:rPr>
-              <w:t>страница /</w:t>
+              </w:rPr>
+              <w:t>9</w:t>
             </w:r>
             <w:r>
               <w:rPr>
@@ -5099,7 +5098,27 @@
                 <w:szCs w:val="20"/>
                 <w:lang w:val="sr-Cyrl-RS"/>
               </w:rPr>
-              <w:t xml:space="preserve"> 19</w:t>
+              <w:t xml:space="preserve"> </w:t>
+            </w:r>
+            <w:r>
+              <w:rPr>
+                <w:rFonts w:ascii="Arial Narrow" w:hAnsi="Arial Narrow"/>
+                <w:iCs/>
+                <w:sz w:val="20"/>
+                <w:szCs w:val="20"/>
+                <w:lang w:val="sr-Cyrl-RS"/>
+              </w:rPr>
+              <w:t>страница /</w:t>
+            </w:r>
+            <w:r>
+              <w:rPr>
+                <w:rFonts w:ascii="Arial Narrow" w:hAnsi="Arial Narrow"/>
+                <w:iCs/>
+                <w:sz w:val="20"/>
+                <w:szCs w:val="20"/>
+                <w:lang w:val="sr-Cyrl-RS"/>
+              </w:rPr>
+              <w:t xml:space="preserve"> 21</w:t>
             </w:r>
             <w:r>
               <w:rPr>
@@ -7630,7 +7649,49 @@
                 <w:szCs w:val="20"/>
                 <w:lang w:val="sr-Latn-RS"/>
               </w:rPr>
-              <w:t>9 chapters / 55 pages / 19 quotes / 1 table / 19 images / 0 graphs / 8 attachments</w:t>
+              <w:t>9 chapters / 59 pages / 21</w:t>
+            </w:r>
+            <w:r>
+              <w:rPr>
+                <w:rFonts w:ascii="Arial Narrow" w:hAnsi="Arial Narrow"/>
+                <w:iCs/>
+                <w:sz w:val="20"/>
+                <w:szCs w:val="20"/>
+                <w:lang w:val="sr-Latn-RS"/>
+              </w:rPr>
+              <w:t xml:space="preserve"> </w:t>
+            </w:r>
+            <w:r>
+              <w:rPr>
+                <w:rFonts w:ascii="Arial Narrow" w:hAnsi="Arial Narrow"/>
+                <w:iCs/>
+                <w:sz w:val="20"/>
+                <w:szCs w:val="20"/>
+                <w:lang w:val="sr-Latn-RS"/>
+              </w:rPr>
+              <w:t>citations</w:t>
+            </w:r>
+            <w:bookmarkStart w:id="4" w:name="_GoBack"/>
+            <w:bookmarkEnd w:id="4"/>
+            <w:r>
+              <w:rPr>
+                <w:rFonts w:ascii="Arial Narrow" w:hAnsi="Arial Narrow"/>
+                <w:iCs/>
+                <w:sz w:val="20"/>
+                <w:szCs w:val="20"/>
+                <w:lang w:val="sr-Latn-RS"/>
+              </w:rPr>
+              <w:t xml:space="preserve"> </w:t>
+            </w:r>
+            <w:r>
+              <w:rPr>
+                <w:rFonts w:ascii="Arial Narrow" w:hAnsi="Arial Narrow"/>
+                <w:iCs/>
+                <w:sz w:val="20"/>
+                <w:szCs w:val="20"/>
+                <w:lang w:val="sr-Latn-RS"/>
+              </w:rPr>
+              <w:t xml:space="preserve"> / 1 table / 19 images / 0 graphs / 8 attachments</w:t>
             </w:r>
           </w:p>
         </w:tc>
@@ -8180,8 +8241,6 @@
               </w:rPr>
               <w:t>.</w:t>
             </w:r>
-            <w:bookmarkStart w:id="4" w:name="_GoBack"/>
-            <w:bookmarkEnd w:id="4"/>
           </w:p>
         </w:tc>
       </w:tr>
@@ -18595,6 +18654,19 @@
       </w:r>
       <w:r>
         <w:rPr>
+          <w:i/>
+          <w:lang w:val="en-US"/>
+        </w:rPr>
+        <w:t xml:space="preserve"> </w:t>
+      </w:r>
+      <w:r>
+        <w:rPr>
+          <w:lang w:val="en-US"/>
+        </w:rPr>
+        <w:t>[21]</w:t>
+      </w:r>
+      <w:r>
+        <w:rPr>
           <w:lang w:val="en-US"/>
         </w:rPr>
         <w:t>.</w:t>
@@ -19002,7 +19074,19 @@
         <w:rPr>
           <w:lang w:val="sr-Cyrl-RS"/>
         </w:rPr>
-        <w:t>ене.</w:t>
+        <w:t>ене</w:t>
+      </w:r>
+      <w:r>
+        <w:rPr>
+          <w:lang w:val="en-US"/>
+        </w:rPr>
+        <w:t xml:space="preserve"> [20]</w:t>
+      </w:r>
+      <w:r>
+        <w:rPr>
+          <w:lang w:val="sr-Cyrl-RS"/>
+        </w:rPr>
+        <w:t>.</w:t>
       </w:r>
     </w:p>
     <w:p>
@@ -37562,6 +37646,40 @@
         <w:spacing w:after="120"/>
         <w:contextualSpacing w:val="0"/>
         <w:jc w:val="left"/>
+      </w:pPr>
+      <w:r>
+        <w:t xml:space="preserve">Ikotun, A.M., Ezugwu, A.E., Abualigah, L., Abuhaija, B. and Heming, J., 2022. K-means clustering algorithms: A </w:t>
+      </w:r>
+      <w:r>
+        <w:lastRenderedPageBreak/>
+        <w:t>comprehensive review, variants analysis, and advances in the era of big data. Information Sciences.</w:t>
+      </w:r>
+    </w:p>
+    <w:p>
+      <w:pPr>
+        <w:pStyle w:val="ListParagraph"/>
+        <w:numPr>
+          <w:ilvl w:val="0"/>
+          <w:numId w:val="24"/>
+        </w:numPr>
+        <w:spacing w:after="120"/>
+        <w:contextualSpacing w:val="0"/>
+        <w:jc w:val="left"/>
+      </w:pPr>
+      <w:r>
+        <w:t>Jocher, G., Stoken, A., Borovec, J., Chaurasia, A., Changyu, L., Hogan, A., Hajek, J., Diaconu, L., Kwon, Y., Defretin, Y. and Lohia, A., 2021. ultralytics/yolov5: v5. 0-YOLOv5-P6 1280 models, AWS, Supervise. ly and YouTube integrations. Zenodo.</w:t>
+      </w:r>
+    </w:p>
+    <w:p>
+      <w:pPr>
+        <w:pStyle w:val="ListParagraph"/>
+        <w:numPr>
+          <w:ilvl w:val="0"/>
+          <w:numId w:val="24"/>
+        </w:numPr>
+        <w:spacing w:after="120"/>
+        <w:contextualSpacing w:val="0"/>
+        <w:jc w:val="left"/>
         <w:sectPr>
           <w:type w:val="oddPage"/>
           <w:pgSz w:w="10325" w:h="14573" w:code="13"/>
@@ -37571,11 +37689,7 @@
         </w:sectPr>
       </w:pPr>
       <w:r>
-        <w:t xml:space="preserve">Ikotun, A.M., Ezugwu, A.E., Abualigah, L., Abuhaija, B. and Heming, J., 2022. K-means clustering algorithms: A </w:t>
-      </w:r>
-      <w:r>
-        <w:lastRenderedPageBreak/>
-        <w:t>comprehensive review, variants analysis, and advances in the era of big data. Information Sciences.</w:t>
+        <w:t>Zhu, X., Lyu, S., Wang, X. and Zhao, Q., 2021. TPH-YOLOv5: Improved YOLOv5 based on transformer prediction head for object detection on drone-captured scenarios. In Proceedings of the IEEE/CVF international conference on computer vision (pp. 2778-2788).</w:t>
       </w:r>
     </w:p>
     <w:p>
@@ -37875,7 +37989,7 @@
         <w:rStyle w:val="PageNumber"/>
         <w:noProof/>
       </w:rPr>
-      <w:t>43</w:t>
+      <w:t>34</w:t>
     </w:r>
     <w:r>
       <w:rPr>
@@ -37929,7 +38043,7 @@
         <w:rStyle w:val="PageNumber"/>
         <w:noProof/>
       </w:rPr>
-      <w:t>59</w:t>
+      <w:t>45</w:t>
     </w:r>
     <w:r>
       <w:rPr>
@@ -43972,7 +44086,7 @@
 </file>
 
 <file path=customXml/itemProps1.xml><?xml version="1.0" encoding="utf-8"?>
-<ds:datastoreItem xmlns:ds="http://schemas.openxmlformats.org/officeDocument/2006/customXml" ds:itemID="{8521B07A-FA09-47B1-98D3-35C49C54EB52}">
+<ds:datastoreItem xmlns:ds="http://schemas.openxmlformats.org/officeDocument/2006/customXml" ds:itemID="{FF3B0995-690B-416F-87C9-5C9D72A9DE64}">
   <ds:schemaRefs>
     <ds:schemaRef ds:uri="http://schemas.openxmlformats.org/officeDocument/2006/bibliography"/>
   </ds:schemaRefs>

</xml_diff>

<commit_message>
Added table of contents in thesis.
</commit_message>
<xml_diff>
--- a/Мастер рад v1.docx
+++ b/Мастер рад v1.docx
@@ -74,7 +74,7 @@
                 <v:shape id="_x0000_i1025" type="#_x0000_t75" style="width:51.75pt;height:51.75pt" o:ole="" fillcolor="window">
                   <v:imagedata r:id="rId8" o:title=""/>
                 </v:shape>
-                <o:OLEObject Type="Embed" ProgID="CorelDraw.Graphic.7" ShapeID="_x0000_i1025" DrawAspect="Content" ObjectID="_1753087645" r:id="rId9"/>
+                <o:OLEObject Type="Embed" ProgID="CorelDraw.Graphic.7" ShapeID="_x0000_i1025" DrawAspect="Content" ObjectID="_1753092912" r:id="rId9"/>
               </w:object>
             </w:r>
           </w:p>
@@ -8179,6 +8179,56 @@
       <w:pPr>
         <w:pStyle w:val="TOC1"/>
         <w:rPr>
+          <w:bCs/>
+          <w:sz w:val="22"/>
+        </w:rPr>
+      </w:pPr>
+      <w:r>
+        <w:rPr>
+          <w:bCs/>
+          <w:sz w:val="22"/>
+          <w:lang w:val="sr-Cyrl-RS"/>
+        </w:rPr>
+        <w:t>КЉУЧНА ДОКУМЕНТАЦИЈСКА ИНФОРМАЦИЈА</w:t>
+      </w:r>
+      <w:r>
+        <w:rPr>
+          <w:bCs/>
+          <w:sz w:val="22"/>
+        </w:rPr>
+        <w:tab/>
+        <w:t>4</w:t>
+      </w:r>
+    </w:p>
+    <w:p>
+      <w:pPr>
+        <w:pStyle w:val="TOC1"/>
+        <w:rPr>
+          <w:bCs/>
+          <w:sz w:val="22"/>
+          <w:highlight w:val="black"/>
+        </w:rPr>
+      </w:pPr>
+      <w:r>
+        <w:rPr>
+          <w:bCs/>
+          <w:sz w:val="22"/>
+        </w:rPr>
+        <w:t>KEY WORDS DOCUMENTATION</w:t>
+      </w:r>
+      <w:r>
+        <w:rPr>
+          <w:bCs/>
+          <w:sz w:val="22"/>
+        </w:rPr>
+        <w:tab/>
+        <w:t>5</w:t>
+      </w:r>
+    </w:p>
+    <w:p>
+      <w:pPr>
+        <w:pStyle w:val="TOC1"/>
+        <w:rPr>
           <w:rFonts w:asciiTheme="minorHAnsi" w:eastAsiaTheme="minorEastAsia" w:hAnsiTheme="minorHAnsi" w:cstheme="minorBidi"/>
           <w:noProof/>
           <w:sz w:val="22"/>
@@ -8235,8 +8285,9 @@
           <w:rPr>
             <w:rStyle w:val="Hyperlink"/>
             <w:noProof/>
+            <w:lang w:val="sr-Cyrl-RS"/>
           </w:rPr>
-          <w:t>UVOD</w:t>
+          <w:t>УВОД</w:t>
         </w:r>
         <w:r>
           <w:rPr>
@@ -8249,42 +8300,9 @@
           <w:rPr>
             <w:noProof/>
             <w:webHidden/>
+            <w:lang w:val="sr-Cyrl-RS"/>
           </w:rPr>
-          <w:fldChar w:fldCharType="begin"/>
-        </w:r>
-        <w:r>
-          <w:rPr>
-            <w:noProof/>
-            <w:webHidden/>
-          </w:rPr>
-          <w:instrText xml:space="preserve"> PAGEREF _Toc94086543 \h </w:instrText>
-        </w:r>
-        <w:r>
-          <w:rPr>
-            <w:noProof/>
-            <w:webHidden/>
-          </w:rPr>
-        </w:r>
-        <w:r>
-          <w:rPr>
-            <w:noProof/>
-            <w:webHidden/>
-          </w:rPr>
-          <w:fldChar w:fldCharType="separate"/>
-        </w:r>
-        <w:r>
-          <w:rPr>
-            <w:noProof/>
-            <w:webHidden/>
-          </w:rPr>
-          <w:t>7</w:t>
-        </w:r>
-        <w:r>
-          <w:rPr>
-            <w:noProof/>
-            <w:webHidden/>
-          </w:rPr>
-          <w:fldChar w:fldCharType="end"/>
+          <w:t>9</w:t>
         </w:r>
       </w:hyperlink>
     </w:p>
@@ -8292,11 +8310,7 @@
       <w:pPr>
         <w:pStyle w:val="TOC1"/>
         <w:rPr>
-          <w:rFonts w:asciiTheme="minorHAnsi" w:eastAsiaTheme="minorEastAsia" w:hAnsiTheme="minorHAnsi" w:cstheme="minorBidi"/>
           <w:noProof/>
-          <w:sz w:val="22"/>
-          <w:szCs w:val="22"/>
-          <w:lang w:val="en-US" w:eastAsia="en-US"/>
         </w:rPr>
       </w:pPr>
       <w:hyperlink w:anchor="_Toc94086544" w:history="1">
@@ -8322,7 +8336,7 @@
             <w:rStyle w:val="Hyperlink"/>
             <w:noProof/>
           </w:rPr>
-          <w:t>PREGLED SLIČNIH SISTEMA</w:t>
+          <w:t>ПРЕГЛЕД СЛИЧНИХ СИСТЕМА И СТАЊА У ОБЛАСТИ</w:t>
         </w:r>
         <w:r>
           <w:rPr>
@@ -8408,7 +8422,7 @@
             <w:rStyle w:val="Hyperlink"/>
             <w:noProof/>
           </w:rPr>
-          <w:t>KORIŠĆENE SOFTVERSKE TEHNOLOGIJE</w:t>
+          <w:t>КОРИШЋЕНЕ СОФТВЕРСКЕ ТЕХНОЛОГИЈЕ, ТЕОРИЈСКИ ПОЈМОВИ И ДЕФИНИЦИЈЕ</w:t>
         </w:r>
         <w:r>
           <w:rPr>
@@ -8421,42 +8435,9 @@
           <w:rPr>
             <w:noProof/>
             <w:webHidden/>
+            <w:lang w:val="sr-Cyrl-RS"/>
           </w:rPr>
-          <w:fldChar w:fldCharType="begin"/>
-        </w:r>
-        <w:r>
-          <w:rPr>
-            <w:noProof/>
-            <w:webHidden/>
-          </w:rPr>
-          <w:instrText xml:space="preserve"> PAGEREF _Toc94086545 \h </w:instrText>
-        </w:r>
-        <w:r>
-          <w:rPr>
-            <w:noProof/>
-            <w:webHidden/>
-          </w:rPr>
-        </w:r>
-        <w:r>
-          <w:rPr>
-            <w:noProof/>
-            <w:webHidden/>
-          </w:rPr>
-          <w:fldChar w:fldCharType="separate"/>
-        </w:r>
-        <w:r>
-          <w:rPr>
-            <w:noProof/>
-            <w:webHidden/>
-          </w:rPr>
-          <w:t>9</w:t>
-        </w:r>
-        <w:r>
-          <w:rPr>
-            <w:noProof/>
-            <w:webHidden/>
-          </w:rPr>
-          <w:fldChar w:fldCharType="end"/>
+          <w:t>11</w:t>
         </w:r>
       </w:hyperlink>
     </w:p>
@@ -8533,7 +8514,15 @@
             <w:noProof/>
             <w:webHidden/>
           </w:rPr>
-          <w:t>10</w:t>
+          <w:t>1</w:t>
+        </w:r>
+        <w:r>
+          <w:rPr>
+            <w:noProof/>
+            <w:webHidden/>
+            <w:lang w:val="sr-Cyrl-RS"/>
+          </w:rPr>
+          <w:t>5</w:t>
         </w:r>
         <w:r>
           <w:rPr>
@@ -8576,7 +8565,58 @@
             <w:rStyle w:val="Hyperlink"/>
             <w:noProof/>
           </w:rPr>
-          <w:t>Opis tehnologije na koji se vaš rad oslanja</w:t>
+          <w:t>FastAPI</w:t>
+        </w:r>
+        <w:r>
+          <w:rPr>
+            <w:noProof/>
+            <w:webHidden/>
+          </w:rPr>
+          <w:tab/>
+        </w:r>
+        <w:r>
+          <w:rPr>
+            <w:noProof/>
+            <w:webHidden/>
+            <w:lang w:val="sr-Cyrl-RS"/>
+          </w:rPr>
+          <w:t>16</w:t>
+        </w:r>
+      </w:hyperlink>
+    </w:p>
+    <w:p>
+      <w:pPr>
+        <w:pStyle w:val="TOC2"/>
+        <w:rPr>
+          <w:rFonts w:asciiTheme="minorHAnsi" w:eastAsiaTheme="minorEastAsia" w:hAnsiTheme="minorHAnsi" w:cstheme="minorBidi"/>
+          <w:noProof/>
+          <w:sz w:val="22"/>
+          <w:szCs w:val="22"/>
+        </w:rPr>
+      </w:pPr>
+      <w:hyperlink w:anchor="_Toc94086547" w:history="1">
+        <w:r>
+          <w:rPr>
+            <w:rStyle w:val="Hyperlink"/>
+            <w:noProof/>
+          </w:rPr>
+          <w:t>3.2</w:t>
+        </w:r>
+        <w:r>
+          <w:rPr>
+            <w:rFonts w:asciiTheme="minorHAnsi" w:eastAsiaTheme="minorEastAsia" w:hAnsiTheme="minorHAnsi" w:cstheme="minorBidi"/>
+            <w:noProof/>
+            <w:sz w:val="22"/>
+            <w:szCs w:val="22"/>
+          </w:rPr>
+          <w:tab/>
+        </w:r>
+        <w:r>
+          <w:rPr>
+            <w:rStyle w:val="Hyperlink"/>
+            <w:noProof/>
+          </w:rPr>
+          <w:t>Vue3</w:t>
         </w:r>
         <w:r>
           <w:rPr>
@@ -8617,7 +8657,15 @@
             <w:noProof/>
             <w:webHidden/>
           </w:rPr>
-          <w:t>10</w:t>
+          <w:t>1</w:t>
+        </w:r>
+        <w:r>
+          <w:rPr>
+            <w:noProof/>
+            <w:webHidden/>
+            <w:lang w:val="sr-Cyrl-RS"/>
+          </w:rPr>
+          <w:t>6</w:t>
         </w:r>
         <w:r>
           <w:rPr>
@@ -8625,6 +8673,405 @@
             <w:webHidden/>
           </w:rPr>
           <w:fldChar w:fldCharType="end"/>
+        </w:r>
+      </w:hyperlink>
+    </w:p>
+    <w:p>
+      <w:pPr>
+        <w:pStyle w:val="TOC2"/>
+        <w:rPr>
+          <w:rFonts w:asciiTheme="minorHAnsi" w:eastAsiaTheme="minorEastAsia" w:hAnsiTheme="minorHAnsi" w:cstheme="minorBidi"/>
+          <w:noProof/>
+          <w:sz w:val="22"/>
+          <w:szCs w:val="22"/>
+        </w:rPr>
+      </w:pPr>
+      <w:hyperlink w:anchor="_Toc94086547" w:history="1">
+        <w:r>
+          <w:rPr>
+            <w:rStyle w:val="Hyperlink"/>
+            <w:noProof/>
+          </w:rPr>
+          <w:t>3.2</w:t>
+        </w:r>
+        <w:r>
+          <w:rPr>
+            <w:rFonts w:asciiTheme="minorHAnsi" w:eastAsiaTheme="minorEastAsia" w:hAnsiTheme="minorHAnsi" w:cstheme="minorBidi"/>
+            <w:noProof/>
+            <w:sz w:val="22"/>
+            <w:szCs w:val="22"/>
+          </w:rPr>
+          <w:tab/>
+        </w:r>
+        <w:r>
+          <w:rPr>
+            <w:rStyle w:val="Hyperlink"/>
+            <w:noProof/>
+          </w:rPr>
+          <w:t>Redis</w:t>
+        </w:r>
+        <w:r>
+          <w:rPr>
+            <w:noProof/>
+            <w:webHidden/>
+          </w:rPr>
+          <w:tab/>
+        </w:r>
+        <w:r>
+          <w:rPr>
+            <w:noProof/>
+            <w:webHidden/>
+          </w:rPr>
+          <w:fldChar w:fldCharType="begin"/>
+        </w:r>
+        <w:r>
+          <w:rPr>
+            <w:noProof/>
+            <w:webHidden/>
+          </w:rPr>
+          <w:instrText xml:space="preserve"> PAGEREF _Toc94086547 \h </w:instrText>
+        </w:r>
+        <w:r>
+          <w:rPr>
+            <w:noProof/>
+            <w:webHidden/>
+          </w:rPr>
+        </w:r>
+        <w:r>
+          <w:rPr>
+            <w:noProof/>
+            <w:webHidden/>
+          </w:rPr>
+          <w:fldChar w:fldCharType="separate"/>
+        </w:r>
+        <w:r>
+          <w:rPr>
+            <w:noProof/>
+            <w:webHidden/>
+          </w:rPr>
+          <w:t>1</w:t>
+        </w:r>
+        <w:r>
+          <w:rPr>
+            <w:noProof/>
+            <w:webHidden/>
+            <w:lang w:val="sr-Cyrl-RS"/>
+          </w:rPr>
+          <w:t>7</w:t>
+        </w:r>
+        <w:r>
+          <w:rPr>
+            <w:noProof/>
+            <w:webHidden/>
+          </w:rPr>
+          <w:fldChar w:fldCharType="end"/>
+        </w:r>
+      </w:hyperlink>
+    </w:p>
+    <w:p>
+      <w:pPr>
+        <w:pStyle w:val="TOC2"/>
+        <w:rPr>
+          <w:rFonts w:asciiTheme="minorHAnsi" w:eastAsiaTheme="minorEastAsia" w:hAnsiTheme="minorHAnsi" w:cstheme="minorBidi"/>
+          <w:noProof/>
+          <w:sz w:val="22"/>
+          <w:szCs w:val="22"/>
+        </w:rPr>
+      </w:pPr>
+      <w:hyperlink w:anchor="_Toc94086547" w:history="1">
+        <w:r>
+          <w:rPr>
+            <w:rStyle w:val="Hyperlink"/>
+            <w:noProof/>
+          </w:rPr>
+          <w:t>3.2</w:t>
+        </w:r>
+        <w:r>
+          <w:rPr>
+            <w:rFonts w:asciiTheme="minorHAnsi" w:eastAsiaTheme="minorEastAsia" w:hAnsiTheme="minorHAnsi" w:cstheme="minorBidi"/>
+            <w:noProof/>
+            <w:sz w:val="22"/>
+            <w:szCs w:val="22"/>
+          </w:rPr>
+          <w:tab/>
+        </w:r>
+        <w:r>
+          <w:rPr>
+            <w:rStyle w:val="Hyperlink"/>
+            <w:noProof/>
+          </w:rPr>
+          <w:t>Elasticsearch</w:t>
+        </w:r>
+        <w:r>
+          <w:rPr>
+            <w:noProof/>
+            <w:webHidden/>
+          </w:rPr>
+          <w:tab/>
+        </w:r>
+        <w:r>
+          <w:rPr>
+            <w:noProof/>
+            <w:webHidden/>
+            <w:lang w:val="sr-Cyrl-RS"/>
+          </w:rPr>
+          <w:t>18</w:t>
+        </w:r>
+      </w:hyperlink>
+    </w:p>
+    <w:p>
+      <w:pPr>
+        <w:pStyle w:val="TOC2"/>
+        <w:rPr>
+          <w:rFonts w:asciiTheme="minorHAnsi" w:eastAsiaTheme="minorEastAsia" w:hAnsiTheme="minorHAnsi" w:cstheme="minorBidi"/>
+          <w:noProof/>
+          <w:sz w:val="22"/>
+          <w:szCs w:val="22"/>
+        </w:rPr>
+      </w:pPr>
+      <w:hyperlink w:anchor="_Toc94086547" w:history="1">
+        <w:r>
+          <w:rPr>
+            <w:rStyle w:val="Hyperlink"/>
+            <w:noProof/>
+          </w:rPr>
+          <w:t>3.2</w:t>
+        </w:r>
+        <w:r>
+          <w:rPr>
+            <w:rFonts w:asciiTheme="minorHAnsi" w:eastAsiaTheme="minorEastAsia" w:hAnsiTheme="minorHAnsi" w:cstheme="minorBidi"/>
+            <w:noProof/>
+            <w:sz w:val="22"/>
+            <w:szCs w:val="22"/>
+          </w:rPr>
+          <w:tab/>
+        </w:r>
+        <w:r>
+          <w:rPr>
+            <w:rStyle w:val="Hyperlink"/>
+            <w:noProof/>
+          </w:rPr>
+          <w:t>Docker</w:t>
+        </w:r>
+        <w:r>
+          <w:rPr>
+            <w:noProof/>
+            <w:webHidden/>
+          </w:rPr>
+          <w:tab/>
+        </w:r>
+        <w:r>
+          <w:rPr>
+            <w:noProof/>
+            <w:webHidden/>
+            <w:lang w:val="sr-Cyrl-RS"/>
+          </w:rPr>
+          <w:t>18</w:t>
+        </w:r>
+      </w:hyperlink>
+    </w:p>
+    <w:p>
+      <w:pPr>
+        <w:pStyle w:val="TOC2"/>
+        <w:rPr>
+          <w:rFonts w:asciiTheme="minorHAnsi" w:eastAsiaTheme="minorEastAsia" w:hAnsiTheme="minorHAnsi" w:cstheme="minorBidi"/>
+          <w:noProof/>
+          <w:sz w:val="22"/>
+          <w:szCs w:val="22"/>
+        </w:rPr>
+      </w:pPr>
+      <w:hyperlink w:anchor="_Toc94086547" w:history="1">
+        <w:r>
+          <w:rPr>
+            <w:rStyle w:val="Hyperlink"/>
+            <w:noProof/>
+          </w:rPr>
+          <w:t>3.2</w:t>
+        </w:r>
+        <w:r>
+          <w:rPr>
+            <w:rFonts w:asciiTheme="minorHAnsi" w:eastAsiaTheme="minorEastAsia" w:hAnsiTheme="minorHAnsi" w:cstheme="minorBidi"/>
+            <w:noProof/>
+            <w:sz w:val="22"/>
+            <w:szCs w:val="22"/>
+          </w:rPr>
+          <w:tab/>
+        </w:r>
+        <w:r>
+          <w:rPr>
+            <w:rStyle w:val="Hyperlink"/>
+            <w:noProof/>
+          </w:rPr>
+          <w:t>Docker-Compose</w:t>
+        </w:r>
+        <w:r>
+          <w:rPr>
+            <w:noProof/>
+            <w:webHidden/>
+          </w:rPr>
+          <w:tab/>
+        </w:r>
+        <w:r>
+          <w:rPr>
+            <w:noProof/>
+            <w:webHidden/>
+            <w:lang w:val="sr-Cyrl-RS"/>
+          </w:rPr>
+          <w:t>18</w:t>
+        </w:r>
+      </w:hyperlink>
+    </w:p>
+    <w:p>
+      <w:pPr>
+        <w:pStyle w:val="TOC2"/>
+        <w:rPr>
+          <w:rFonts w:asciiTheme="minorHAnsi" w:eastAsiaTheme="minorEastAsia" w:hAnsiTheme="minorHAnsi" w:cstheme="minorBidi"/>
+          <w:noProof/>
+          <w:sz w:val="22"/>
+          <w:szCs w:val="22"/>
+        </w:rPr>
+      </w:pPr>
+      <w:hyperlink w:anchor="_Toc94086547" w:history="1">
+        <w:r>
+          <w:rPr>
+            <w:rStyle w:val="Hyperlink"/>
+            <w:noProof/>
+          </w:rPr>
+          <w:t>3.2</w:t>
+        </w:r>
+        <w:r>
+          <w:rPr>
+            <w:rFonts w:asciiTheme="minorHAnsi" w:eastAsiaTheme="minorEastAsia" w:hAnsiTheme="minorHAnsi" w:cstheme="minorBidi"/>
+            <w:noProof/>
+            <w:sz w:val="22"/>
+            <w:szCs w:val="22"/>
+          </w:rPr>
+          <w:tab/>
+        </w:r>
+        <w:r>
+          <w:rPr>
+            <w:rStyle w:val="Hyperlink"/>
+            <w:noProof/>
+            <w:lang w:val="sr-Cyrl-RS"/>
+          </w:rPr>
+          <w:t>Конволутивна неуронска мрежа</w:t>
+        </w:r>
+        <w:r>
+          <w:rPr>
+            <w:noProof/>
+            <w:webHidden/>
+          </w:rPr>
+          <w:tab/>
+        </w:r>
+        <w:r>
+          <w:rPr>
+            <w:noProof/>
+            <w:webHidden/>
+            <w:lang w:val="sr-Cyrl-RS"/>
+          </w:rPr>
+          <w:t>19</w:t>
+        </w:r>
+      </w:hyperlink>
+    </w:p>
+    <w:p>
+      <w:pPr>
+        <w:pStyle w:val="TOC2"/>
+        <w:rPr>
+          <w:rFonts w:asciiTheme="minorHAnsi" w:eastAsiaTheme="minorEastAsia" w:hAnsiTheme="minorHAnsi" w:cstheme="minorBidi"/>
+          <w:noProof/>
+          <w:sz w:val="22"/>
+          <w:szCs w:val="22"/>
+        </w:rPr>
+      </w:pPr>
+      <w:hyperlink w:anchor="_Toc94086547" w:history="1">
+        <w:r>
+          <w:rPr>
+            <w:rStyle w:val="Hyperlink"/>
+            <w:noProof/>
+          </w:rPr>
+          <w:t>3.2</w:t>
+        </w:r>
+        <w:r>
+          <w:rPr>
+            <w:rFonts w:asciiTheme="minorHAnsi" w:eastAsiaTheme="minorEastAsia" w:hAnsiTheme="minorHAnsi" w:cstheme="minorBidi"/>
+            <w:noProof/>
+            <w:sz w:val="22"/>
+            <w:szCs w:val="22"/>
+          </w:rPr>
+          <w:tab/>
+        </w:r>
+        <w:r>
+          <w:rPr>
+            <w:rStyle w:val="Hyperlink"/>
+            <w:noProof/>
+          </w:rPr>
+          <w:t>YOLOv5</w:t>
+        </w:r>
+        <w:r>
+          <w:rPr>
+            <w:noProof/>
+            <w:webHidden/>
+          </w:rPr>
+          <w:tab/>
+        </w:r>
+        <w:r>
+          <w:rPr>
+            <w:noProof/>
+            <w:webHidden/>
+            <w:lang w:val="sr-Cyrl-RS"/>
+          </w:rPr>
+          <w:t>22</w:t>
+        </w:r>
+      </w:hyperlink>
+    </w:p>
+    <w:p>
+      <w:pPr>
+        <w:pStyle w:val="TOC2"/>
+        <w:rPr>
+          <w:rFonts w:asciiTheme="minorHAnsi" w:eastAsiaTheme="minorEastAsia" w:hAnsiTheme="minorHAnsi" w:cstheme="minorBidi"/>
+          <w:noProof/>
+          <w:sz w:val="22"/>
+          <w:szCs w:val="22"/>
+        </w:rPr>
+      </w:pPr>
+      <w:hyperlink w:anchor="_Toc94086547" w:history="1">
+        <w:r>
+          <w:rPr>
+            <w:rStyle w:val="Hyperlink"/>
+            <w:noProof/>
+          </w:rPr>
+          <w:t>3.2</w:t>
+        </w:r>
+        <w:r>
+          <w:rPr>
+            <w:rFonts w:asciiTheme="minorHAnsi" w:eastAsiaTheme="minorEastAsia" w:hAnsiTheme="minorHAnsi" w:cstheme="minorBidi"/>
+            <w:noProof/>
+            <w:sz w:val="22"/>
+            <w:szCs w:val="22"/>
+          </w:rPr>
+          <w:tab/>
+        </w:r>
+        <w:r>
+          <w:rPr>
+            <w:rStyle w:val="Hyperlink"/>
+            <w:noProof/>
+          </w:rPr>
+          <w:t>Kmeans</w:t>
+        </w:r>
+        <w:r>
+          <w:rPr>
+            <w:noProof/>
+            <w:webHidden/>
+          </w:rPr>
+          <w:tab/>
+        </w:r>
+        <w:r>
+          <w:rPr>
+            <w:noProof/>
+            <w:webHidden/>
+            <w:lang w:val="sr-Cyrl-RS"/>
+          </w:rPr>
+          <w:t>23</w:t>
         </w:r>
       </w:hyperlink>
     </w:p>
@@ -8661,8 +9108,9 @@
           <w:rPr>
             <w:rStyle w:val="Hyperlink"/>
             <w:noProof/>
+            <w:lang w:val="sr-Cyrl-RS"/>
           </w:rPr>
-          <w:t>SPECIFIKACIJA</w:t>
+          <w:t>СПЕЦИФИКАЦИЈА</w:t>
         </w:r>
         <w:r>
           <w:rPr>
@@ -8675,42 +9123,9 @@
           <w:rPr>
             <w:noProof/>
             <w:webHidden/>
+            <w:lang w:val="sr-Cyrl-RS"/>
           </w:rPr>
-          <w:fldChar w:fldCharType="begin"/>
-        </w:r>
-        <w:r>
-          <w:rPr>
-            <w:noProof/>
-            <w:webHidden/>
-          </w:rPr>
-          <w:instrText xml:space="preserve"> PAGEREF _Toc94086548 \h </w:instrText>
-        </w:r>
-        <w:r>
-          <w:rPr>
-            <w:noProof/>
-            <w:webHidden/>
-          </w:rPr>
-        </w:r>
-        <w:r>
-          <w:rPr>
-            <w:noProof/>
-            <w:webHidden/>
-          </w:rPr>
-          <w:fldChar w:fldCharType="separate"/>
-        </w:r>
-        <w:r>
-          <w:rPr>
-            <w:noProof/>
-            <w:webHidden/>
-          </w:rPr>
-          <w:t>11</w:t>
-        </w:r>
-        <w:r>
-          <w:rPr>
-            <w:noProof/>
-            <w:webHidden/>
-          </w:rPr>
-          <w:fldChar w:fldCharType="end"/>
+          <w:t>25</w:t>
         </w:r>
       </w:hyperlink>
     </w:p>
@@ -8745,8 +9160,9 @@
           <w:rPr>
             <w:rStyle w:val="Hyperlink"/>
             <w:noProof/>
+            <w:lang w:val="sr-Cyrl-RS"/>
           </w:rPr>
-          <w:t>Specifikacija zahteva</w:t>
+          <w:t>Спецификација захтјева</w:t>
         </w:r>
         <w:r>
           <w:rPr>
@@ -8759,42 +9175,9 @@
           <w:rPr>
             <w:noProof/>
             <w:webHidden/>
+            <w:lang w:val="sr-Cyrl-RS"/>
           </w:rPr>
-          <w:fldChar w:fldCharType="begin"/>
-        </w:r>
-        <w:r>
-          <w:rPr>
-            <w:noProof/>
-            <w:webHidden/>
-          </w:rPr>
-          <w:instrText xml:space="preserve"> PAGEREF _Toc94086549 \h </w:instrText>
-        </w:r>
-        <w:r>
-          <w:rPr>
-            <w:noProof/>
-            <w:webHidden/>
-          </w:rPr>
-        </w:r>
-        <w:r>
-          <w:rPr>
-            <w:noProof/>
-            <w:webHidden/>
-          </w:rPr>
-          <w:fldChar w:fldCharType="separate"/>
-        </w:r>
-        <w:r>
-          <w:rPr>
-            <w:noProof/>
-            <w:webHidden/>
-          </w:rPr>
-          <w:t>11</w:t>
-        </w:r>
-        <w:r>
-          <w:rPr>
-            <w:noProof/>
-            <w:webHidden/>
-          </w:rPr>
-          <w:fldChar w:fldCharType="end"/>
+          <w:t>25</w:t>
         </w:r>
       </w:hyperlink>
     </w:p>
@@ -8829,8 +9212,9 @@
           <w:rPr>
             <w:rStyle w:val="Hyperlink"/>
             <w:noProof/>
+            <w:lang w:val="sr-Cyrl-RS"/>
           </w:rPr>
-          <w:t>Funkcionalni zahtevi</w:t>
+          <w:t>Функционални захтјеви</w:t>
         </w:r>
         <w:r>
           <w:rPr>
@@ -8843,42 +9227,9 @@
           <w:rPr>
             <w:noProof/>
             <w:webHidden/>
+            <w:lang w:val="sr-Cyrl-RS"/>
           </w:rPr>
-          <w:fldChar w:fldCharType="begin"/>
-        </w:r>
-        <w:r>
-          <w:rPr>
-            <w:noProof/>
-            <w:webHidden/>
-          </w:rPr>
-          <w:instrText xml:space="preserve"> PAGEREF _Toc94086550 \h </w:instrText>
-        </w:r>
-        <w:r>
-          <w:rPr>
-            <w:noProof/>
-            <w:webHidden/>
-          </w:rPr>
-        </w:r>
-        <w:r>
-          <w:rPr>
-            <w:noProof/>
-            <w:webHidden/>
-          </w:rPr>
-          <w:fldChar w:fldCharType="separate"/>
-        </w:r>
-        <w:r>
-          <w:rPr>
-            <w:noProof/>
-            <w:webHidden/>
-          </w:rPr>
-          <w:t>11</w:t>
-        </w:r>
-        <w:r>
-          <w:rPr>
-            <w:noProof/>
-            <w:webHidden/>
-          </w:rPr>
-          <w:fldChar w:fldCharType="end"/>
+          <w:t>25</w:t>
         </w:r>
       </w:hyperlink>
     </w:p>
@@ -8913,8 +9264,9 @@
           <w:rPr>
             <w:rStyle w:val="Hyperlink"/>
             <w:noProof/>
+            <w:lang w:val="sr-Cyrl-RS"/>
           </w:rPr>
-          <w:t>Nefunkcionalni zahtevi</w:t>
+          <w:t>Нефункционални захтјеви</w:t>
         </w:r>
         <w:r>
           <w:rPr>
@@ -8927,42 +9279,9 @@
           <w:rPr>
             <w:noProof/>
             <w:webHidden/>
+            <w:lang w:val="sr-Cyrl-RS"/>
           </w:rPr>
-          <w:fldChar w:fldCharType="begin"/>
-        </w:r>
-        <w:r>
-          <w:rPr>
-            <w:noProof/>
-            <w:webHidden/>
-          </w:rPr>
-          <w:instrText xml:space="preserve"> PAGEREF _Toc94086551 \h </w:instrText>
-        </w:r>
-        <w:r>
-          <w:rPr>
-            <w:noProof/>
-            <w:webHidden/>
-          </w:rPr>
-        </w:r>
-        <w:r>
-          <w:rPr>
-            <w:noProof/>
-            <w:webHidden/>
-          </w:rPr>
-          <w:fldChar w:fldCharType="separate"/>
-        </w:r>
-        <w:r>
-          <w:rPr>
-            <w:noProof/>
-            <w:webHidden/>
-          </w:rPr>
-          <w:t>11</w:t>
-        </w:r>
-        <w:r>
-          <w:rPr>
-            <w:noProof/>
-            <w:webHidden/>
-          </w:rPr>
-          <w:fldChar w:fldCharType="end"/>
+          <w:t>29</w:t>
         </w:r>
       </w:hyperlink>
     </w:p>
@@ -8997,8 +9316,9 @@
           <w:rPr>
             <w:rStyle w:val="Hyperlink"/>
             <w:noProof/>
+            <w:lang w:val="sr-Cyrl-RS"/>
           </w:rPr>
-          <w:t>Specifikacija sistema</w:t>
+          <w:t>Дизајн система</w:t>
         </w:r>
         <w:r>
           <w:rPr>
@@ -9011,42 +9331,9 @@
           <w:rPr>
             <w:noProof/>
             <w:webHidden/>
+            <w:lang w:val="sr-Cyrl-RS"/>
           </w:rPr>
-          <w:fldChar w:fldCharType="begin"/>
-        </w:r>
-        <w:r>
-          <w:rPr>
-            <w:noProof/>
-            <w:webHidden/>
-          </w:rPr>
-          <w:instrText xml:space="preserve"> PAGEREF _Toc94086552 \h </w:instrText>
-        </w:r>
-        <w:r>
-          <w:rPr>
-            <w:noProof/>
-            <w:webHidden/>
-          </w:rPr>
-        </w:r>
-        <w:r>
-          <w:rPr>
-            <w:noProof/>
-            <w:webHidden/>
-          </w:rPr>
-          <w:fldChar w:fldCharType="separate"/>
-        </w:r>
-        <w:r>
-          <w:rPr>
-            <w:noProof/>
-            <w:webHidden/>
-          </w:rPr>
-          <w:t>13</w:t>
-        </w:r>
-        <w:r>
-          <w:rPr>
-            <w:noProof/>
-            <w:webHidden/>
-          </w:rPr>
-          <w:fldChar w:fldCharType="end"/>
+          <w:t>30</w:t>
         </w:r>
       </w:hyperlink>
     </w:p>
@@ -9081,8 +9368,9 @@
           <w:rPr>
             <w:rStyle w:val="Hyperlink"/>
             <w:noProof/>
+            <w:lang w:val="sr-Cyrl-RS"/>
           </w:rPr>
-          <w:t>Model podataka</w:t>
+          <w:t>Архитектура система</w:t>
         </w:r>
         <w:r>
           <w:rPr>
@@ -9095,42 +9383,9 @@
           <w:rPr>
             <w:noProof/>
             <w:webHidden/>
+            <w:lang w:val="sr-Cyrl-RS"/>
           </w:rPr>
-          <w:fldChar w:fldCharType="begin"/>
-        </w:r>
-        <w:r>
-          <w:rPr>
-            <w:noProof/>
-            <w:webHidden/>
-          </w:rPr>
-          <w:instrText xml:space="preserve"> PAGEREF _Toc94086553 \h </w:instrText>
-        </w:r>
-        <w:r>
-          <w:rPr>
-            <w:noProof/>
-            <w:webHidden/>
-          </w:rPr>
-        </w:r>
-        <w:r>
-          <w:rPr>
-            <w:noProof/>
-            <w:webHidden/>
-          </w:rPr>
-          <w:fldChar w:fldCharType="separate"/>
-        </w:r>
-        <w:r>
-          <w:rPr>
-            <w:noProof/>
-            <w:webHidden/>
-          </w:rPr>
-          <w:t>13</w:t>
-        </w:r>
-        <w:r>
-          <w:rPr>
-            <w:noProof/>
-            <w:webHidden/>
-          </w:rPr>
-          <w:fldChar w:fldCharType="end"/>
+          <w:t>30</w:t>
         </w:r>
       </w:hyperlink>
     </w:p>
@@ -9165,8 +9420,9 @@
           <w:rPr>
             <w:rStyle w:val="Hyperlink"/>
             <w:noProof/>
+            <w:lang w:val="sr-Cyrl-RS"/>
           </w:rPr>
-          <w:t>Arhitektura sistema</w:t>
+          <w:t>Модел података</w:t>
         </w:r>
         <w:r>
           <w:rPr>
@@ -9179,42 +9435,9 @@
           <w:rPr>
             <w:noProof/>
             <w:webHidden/>
+            <w:lang w:val="sr-Cyrl-RS"/>
           </w:rPr>
-          <w:fldChar w:fldCharType="begin"/>
-        </w:r>
-        <w:r>
-          <w:rPr>
-            <w:noProof/>
-            <w:webHidden/>
-          </w:rPr>
-          <w:instrText xml:space="preserve"> PAGEREF _Toc94086554 \h </w:instrText>
-        </w:r>
-        <w:r>
-          <w:rPr>
-            <w:noProof/>
-            <w:webHidden/>
-          </w:rPr>
-        </w:r>
-        <w:r>
-          <w:rPr>
-            <w:noProof/>
-            <w:webHidden/>
-          </w:rPr>
-          <w:fldChar w:fldCharType="separate"/>
-        </w:r>
-        <w:r>
-          <w:rPr>
-            <w:noProof/>
-            <w:webHidden/>
-          </w:rPr>
-          <w:t>13</w:t>
-        </w:r>
-        <w:r>
-          <w:rPr>
-            <w:noProof/>
-            <w:webHidden/>
-          </w:rPr>
-          <w:fldChar w:fldCharType="end"/>
+          <w:t>31</w:t>
         </w:r>
       </w:hyperlink>
     </w:p>
@@ -9251,8 +9474,9 @@
           <w:rPr>
             <w:rStyle w:val="Hyperlink"/>
             <w:noProof/>
+            <w:lang w:val="sr-Cyrl-RS"/>
           </w:rPr>
-          <w:t>IMPLEMENTACIJA</w:t>
+          <w:t>ИМПЛЕМЕНТАЦИЈА</w:t>
         </w:r>
         <w:r>
           <w:rPr>
@@ -9265,42 +9489,9 @@
           <w:rPr>
             <w:noProof/>
             <w:webHidden/>
+            <w:lang w:val="sr-Cyrl-RS"/>
           </w:rPr>
-          <w:fldChar w:fldCharType="begin"/>
-        </w:r>
-        <w:r>
-          <w:rPr>
-            <w:noProof/>
-            <w:webHidden/>
-          </w:rPr>
-          <w:instrText xml:space="preserve"> PAGEREF _Toc94086555 \h </w:instrText>
-        </w:r>
-        <w:r>
-          <w:rPr>
-            <w:noProof/>
-            <w:webHidden/>
-          </w:rPr>
-        </w:r>
-        <w:r>
-          <w:rPr>
-            <w:noProof/>
-            <w:webHidden/>
-          </w:rPr>
-          <w:fldChar w:fldCharType="separate"/>
-        </w:r>
-        <w:r>
-          <w:rPr>
-            <w:noProof/>
-            <w:webHidden/>
-          </w:rPr>
-          <w:t>15</w:t>
-        </w:r>
-        <w:r>
-          <w:rPr>
-            <w:noProof/>
-            <w:webHidden/>
-          </w:rPr>
-          <w:fldChar w:fldCharType="end"/>
+          <w:t>33</w:t>
         </w:r>
       </w:hyperlink>
     </w:p>
@@ -9337,8 +9528,9 @@
           <w:rPr>
             <w:rStyle w:val="Hyperlink"/>
             <w:noProof/>
+            <w:lang w:val="sr-Cyrl-RS"/>
           </w:rPr>
-          <w:t>DEMONSTRACIJA</w:t>
+          <w:t>ДЕМОНСТРАЦИЈА</w:t>
         </w:r>
         <w:r>
           <w:rPr>
@@ -9351,42 +9543,9 @@
           <w:rPr>
             <w:noProof/>
             <w:webHidden/>
+            <w:lang w:val="sr-Cyrl-RS"/>
           </w:rPr>
-          <w:fldChar w:fldCharType="begin"/>
-        </w:r>
-        <w:r>
-          <w:rPr>
-            <w:noProof/>
-            <w:webHidden/>
-          </w:rPr>
-          <w:instrText xml:space="preserve"> PAGEREF _Toc94086556 \h </w:instrText>
-        </w:r>
-        <w:r>
-          <w:rPr>
-            <w:noProof/>
-            <w:webHidden/>
-          </w:rPr>
-        </w:r>
-        <w:r>
-          <w:rPr>
-            <w:noProof/>
-            <w:webHidden/>
-          </w:rPr>
-          <w:fldChar w:fldCharType="separate"/>
-        </w:r>
-        <w:r>
-          <w:rPr>
-            <w:noProof/>
-            <w:webHidden/>
-          </w:rPr>
-          <w:t>17</w:t>
-        </w:r>
-        <w:r>
-          <w:rPr>
-            <w:noProof/>
-            <w:webHidden/>
-          </w:rPr>
-          <w:fldChar w:fldCharType="end"/>
+          <w:t>45</w:t>
         </w:r>
       </w:hyperlink>
     </w:p>
@@ -9401,13 +9560,21 @@
           <w:lang w:val="en-US" w:eastAsia="en-US"/>
         </w:rPr>
       </w:pPr>
-      <w:hyperlink w:anchor="_Toc94086557" w:history="1">
+      <w:hyperlink w:anchor="_Toc94086555" w:history="1">
+        <w:r>
+          <w:rPr>
+            <w:rStyle w:val="Hyperlink"/>
+            <w:noProof/>
+            <w:lang w:val="sr-Cyrl-RS"/>
+          </w:rPr>
+          <w:t>7</w:t>
+        </w:r>
         <w:r>
           <w:rPr>
             <w:rStyle w:val="Hyperlink"/>
             <w:noProof/>
           </w:rPr>
-          <w:t>7.</w:t>
+          <w:t>.</w:t>
         </w:r>
         <w:r>
           <w:rPr>
@@ -9423,8 +9590,9 @@
           <w:rPr>
             <w:rStyle w:val="Hyperlink"/>
             <w:noProof/>
+            <w:lang w:val="sr-Cyrl-RS"/>
           </w:rPr>
-          <w:t>ZAKLJUČAK</w:t>
+          <w:t>ЕКСПЕРИМЕНТ</w:t>
         </w:r>
         <w:r>
           <w:rPr>
@@ -9437,42 +9605,9 @@
           <w:rPr>
             <w:noProof/>
             <w:webHidden/>
+            <w:lang w:val="sr-Cyrl-RS"/>
           </w:rPr>
-          <w:fldChar w:fldCharType="begin"/>
-        </w:r>
-        <w:r>
-          <w:rPr>
-            <w:noProof/>
-            <w:webHidden/>
-          </w:rPr>
-          <w:instrText xml:space="preserve"> PAGEREF _Toc94086557 \h </w:instrText>
-        </w:r>
-        <w:r>
-          <w:rPr>
-            <w:noProof/>
-            <w:webHidden/>
-          </w:rPr>
-        </w:r>
-        <w:r>
-          <w:rPr>
-            <w:noProof/>
-            <w:webHidden/>
-          </w:rPr>
-          <w:fldChar w:fldCharType="separate"/>
-        </w:r>
-        <w:r>
-          <w:rPr>
-            <w:noProof/>
-            <w:webHidden/>
-          </w:rPr>
-          <w:t>19</w:t>
-        </w:r>
-        <w:r>
-          <w:rPr>
-            <w:noProof/>
-            <w:webHidden/>
-          </w:rPr>
-          <w:fldChar w:fldCharType="end"/>
+          <w:t>49</w:t>
         </w:r>
       </w:hyperlink>
     </w:p>
@@ -9487,13 +9622,21 @@
           <w:lang w:val="en-US" w:eastAsia="en-US"/>
         </w:rPr>
       </w:pPr>
-      <w:hyperlink w:anchor="_Toc94086558" w:history="1">
+      <w:hyperlink w:anchor="_Toc94086555" w:history="1">
+        <w:r>
+          <w:rPr>
+            <w:rStyle w:val="Hyperlink"/>
+            <w:noProof/>
+            <w:lang w:val="sr-Cyrl-RS"/>
+          </w:rPr>
+          <w:t>8</w:t>
+        </w:r>
         <w:r>
           <w:rPr>
             <w:rStyle w:val="Hyperlink"/>
             <w:noProof/>
           </w:rPr>
-          <w:t>8.</w:t>
+          <w:t>.</w:t>
         </w:r>
         <w:r>
           <w:rPr>
@@ -9509,8 +9652,9 @@
           <w:rPr>
             <w:rStyle w:val="Hyperlink"/>
             <w:noProof/>
+            <w:lang w:val="sr-Cyrl-RS"/>
           </w:rPr>
-          <w:t>LITERATURA</w:t>
+          <w:t>РЕЗУЛТАТИ И ДИСКУСИЈА</w:t>
         </w:r>
         <w:r>
           <w:rPr>
@@ -9523,42 +9667,9 @@
           <w:rPr>
             <w:noProof/>
             <w:webHidden/>
+            <w:lang w:val="sr-Cyrl-RS"/>
           </w:rPr>
-          <w:fldChar w:fldCharType="begin"/>
-        </w:r>
-        <w:r>
-          <w:rPr>
-            <w:noProof/>
-            <w:webHidden/>
-          </w:rPr>
-          <w:instrText xml:space="preserve"> PAGEREF _Toc94086558 \h </w:instrText>
-        </w:r>
-        <w:r>
-          <w:rPr>
-            <w:noProof/>
-            <w:webHidden/>
-          </w:rPr>
-        </w:r>
-        <w:r>
-          <w:rPr>
-            <w:noProof/>
-            <w:webHidden/>
-          </w:rPr>
-          <w:fldChar w:fldCharType="separate"/>
-        </w:r>
-        <w:r>
-          <w:rPr>
-            <w:noProof/>
-            <w:webHidden/>
-          </w:rPr>
-          <w:t>21</w:t>
-        </w:r>
-        <w:r>
-          <w:rPr>
-            <w:noProof/>
-            <w:webHidden/>
-          </w:rPr>
-          <w:fldChar w:fldCharType="end"/>
+          <w:t>51</w:t>
         </w:r>
       </w:hyperlink>
     </w:p>
@@ -9573,13 +9684,21 @@
           <w:lang w:val="en-US" w:eastAsia="en-US"/>
         </w:rPr>
       </w:pPr>
-      <w:hyperlink w:anchor="_Toc94086559" w:history="1">
+      <w:hyperlink w:anchor="_Toc94086557" w:history="1">
+        <w:r>
+          <w:rPr>
+            <w:rStyle w:val="Hyperlink"/>
+            <w:noProof/>
+            <w:lang w:val="sr-Cyrl-RS"/>
+          </w:rPr>
+          <w:t>9</w:t>
+        </w:r>
         <w:r>
           <w:rPr>
             <w:rStyle w:val="Hyperlink"/>
             <w:noProof/>
           </w:rPr>
-          <w:t>9.</w:t>
+          <w:t>.</w:t>
         </w:r>
         <w:r>
           <w:rPr>
@@ -9595,8 +9714,9 @@
           <w:rPr>
             <w:rStyle w:val="Hyperlink"/>
             <w:noProof/>
+            <w:lang w:val="sr-Cyrl-RS"/>
           </w:rPr>
-          <w:t>BIOGRAFIJA</w:t>
+          <w:t>ЗАКЉУЧАК</w:t>
         </w:r>
         <w:r>
           <w:rPr>
@@ -9609,42 +9729,9 @@
           <w:rPr>
             <w:noProof/>
             <w:webHidden/>
+            <w:lang w:val="sr-Cyrl-RS"/>
           </w:rPr>
-          <w:fldChar w:fldCharType="begin"/>
-        </w:r>
-        <w:r>
-          <w:rPr>
-            <w:noProof/>
-            <w:webHidden/>
-          </w:rPr>
-          <w:instrText xml:space="preserve"> PAGEREF _Toc94086559 \h </w:instrText>
-        </w:r>
-        <w:r>
-          <w:rPr>
-            <w:noProof/>
-            <w:webHidden/>
-          </w:rPr>
-        </w:r>
-        <w:r>
-          <w:rPr>
-            <w:noProof/>
-            <w:webHidden/>
-          </w:rPr>
-          <w:fldChar w:fldCharType="separate"/>
-        </w:r>
-        <w:r>
-          <w:rPr>
-            <w:noProof/>
-            <w:webHidden/>
-          </w:rPr>
-          <w:t>23</w:t>
-        </w:r>
-        <w:r>
-          <w:rPr>
-            <w:noProof/>
-            <w:webHidden/>
-          </w:rPr>
-          <w:fldChar w:fldCharType="end"/>
+          <w:t>53</w:t>
         </w:r>
       </w:hyperlink>
     </w:p>
@@ -9659,13 +9746,39 @@
           <w:lang w:val="en-US" w:eastAsia="en-US"/>
         </w:rPr>
       </w:pPr>
-      <w:hyperlink w:anchor="_Toc94086560" w:history="1">
+      <w:hyperlink w:anchor="_Toc94086558" w:history="1">
+        <w:r>
+          <w:rPr>
+            <w:rStyle w:val="Hyperlink"/>
+            <w:noProof/>
+            <w:lang w:val="sr-Cyrl-RS"/>
+          </w:rPr>
+          <w:t>10</w:t>
+        </w:r>
         <w:r>
           <w:rPr>
             <w:rStyle w:val="Hyperlink"/>
             <w:noProof/>
           </w:rPr>
-          <w:t>KLJUČNA DOKUMENTACIJSKA INFORMACIJA</w:t>
+          <w:t>.</w:t>
+        </w:r>
+        <w:r>
+          <w:rPr>
+            <w:rFonts w:asciiTheme="minorHAnsi" w:eastAsiaTheme="minorEastAsia" w:hAnsiTheme="minorHAnsi" w:cstheme="minorBidi"/>
+            <w:noProof/>
+            <w:sz w:val="22"/>
+            <w:szCs w:val="22"/>
+            <w:lang w:val="en-US" w:eastAsia="en-US"/>
+          </w:rPr>
+          <w:tab/>
+        </w:r>
+        <w:r>
+          <w:rPr>
+            <w:rStyle w:val="Hyperlink"/>
+            <w:noProof/>
+            <w:lang w:val="sr-Cyrl-RS"/>
+          </w:rPr>
+          <w:t>ЛИТЕРАТУРА</w:t>
         </w:r>
         <w:r>
           <w:rPr>
@@ -9678,42 +9791,9 @@
           <w:rPr>
             <w:noProof/>
             <w:webHidden/>
+            <w:lang w:val="sr-Cyrl-RS"/>
           </w:rPr>
-          <w:fldChar w:fldCharType="begin"/>
-        </w:r>
-        <w:r>
-          <w:rPr>
-            <w:noProof/>
-            <w:webHidden/>
-          </w:rPr>
-          <w:instrText xml:space="preserve"> PAGEREF _Toc94086560 \h </w:instrText>
-        </w:r>
-        <w:r>
-          <w:rPr>
-            <w:noProof/>
-            <w:webHidden/>
-          </w:rPr>
-        </w:r>
-        <w:r>
-          <w:rPr>
-            <w:noProof/>
-            <w:webHidden/>
-          </w:rPr>
-          <w:fldChar w:fldCharType="separate"/>
-        </w:r>
-        <w:r>
-          <w:rPr>
-            <w:noProof/>
-            <w:webHidden/>
-          </w:rPr>
-          <w:t>25</w:t>
-        </w:r>
-        <w:r>
-          <w:rPr>
-            <w:noProof/>
-            <w:webHidden/>
-          </w:rPr>
-          <w:fldChar w:fldCharType="end"/>
+          <w:t>55</w:t>
         </w:r>
       </w:hyperlink>
     </w:p>
@@ -9728,13 +9808,41 @@
           <w:lang w:val="en-US" w:eastAsia="en-US"/>
         </w:rPr>
       </w:pPr>
-      <w:hyperlink w:anchor="_Toc94086561" w:history="1">
+      <w:hyperlink w:anchor="_Toc94086559" w:history="1">
+        <w:r>
+          <w:rPr>
+            <w:rStyle w:val="Hyperlink"/>
+            <w:noProof/>
+            <w:lang w:val="sr-Cyrl-RS"/>
+          </w:rPr>
+          <w:t>11</w:t>
+        </w:r>
+        <w:bookmarkStart w:id="4" w:name="_GoBack"/>
+        <w:bookmarkEnd w:id="4"/>
         <w:r>
           <w:rPr>
             <w:rStyle w:val="Hyperlink"/>
             <w:noProof/>
           </w:rPr>
-          <w:t>KEY WORDS DOCUMENTATION</w:t>
+          <w:t>.</w:t>
+        </w:r>
+        <w:r>
+          <w:rPr>
+            <w:rFonts w:asciiTheme="minorHAnsi" w:eastAsiaTheme="minorEastAsia" w:hAnsiTheme="minorHAnsi" w:cstheme="minorBidi"/>
+            <w:noProof/>
+            <w:sz w:val="22"/>
+            <w:szCs w:val="22"/>
+            <w:lang w:val="en-US" w:eastAsia="en-US"/>
+          </w:rPr>
+          <w:tab/>
+        </w:r>
+        <w:r>
+          <w:rPr>
+            <w:rStyle w:val="Hyperlink"/>
+            <w:noProof/>
+            <w:lang w:val="sr-Cyrl-RS"/>
+          </w:rPr>
+          <w:t>БИОГРАФИЈА</w:t>
         </w:r>
         <w:r>
           <w:rPr>
@@ -9747,42 +9855,9 @@
           <w:rPr>
             <w:noProof/>
             <w:webHidden/>
+            <w:lang w:val="sr-Cyrl-RS"/>
           </w:rPr>
-          <w:fldChar w:fldCharType="begin"/>
-        </w:r>
-        <w:r>
-          <w:rPr>
-            <w:noProof/>
-            <w:webHidden/>
-          </w:rPr>
-          <w:instrText xml:space="preserve"> PAGEREF _Toc94086561 \h </w:instrText>
-        </w:r>
-        <w:r>
-          <w:rPr>
-            <w:noProof/>
-            <w:webHidden/>
-          </w:rPr>
-        </w:r>
-        <w:r>
-          <w:rPr>
-            <w:noProof/>
-            <w:webHidden/>
-          </w:rPr>
-          <w:fldChar w:fldCharType="separate"/>
-        </w:r>
-        <w:r>
-          <w:rPr>
-            <w:noProof/>
-            <w:webHidden/>
-          </w:rPr>
-          <w:t>27</w:t>
-        </w:r>
-        <w:r>
-          <w:rPr>
-            <w:noProof/>
-            <w:webHidden/>
-          </w:rPr>
-          <w:fldChar w:fldCharType="end"/>
+          <w:t>59</w:t>
         </w:r>
       </w:hyperlink>
     </w:p>
@@ -9827,8 +9902,8 @@
       <w:pPr>
         <w:pStyle w:val="Heading1"/>
       </w:pPr>
-      <w:bookmarkStart w:id="4" w:name="_Toc71118735"/>
-      <w:bookmarkStart w:id="5" w:name="_Toc74351923"/>
+      <w:bookmarkStart w:id="5" w:name="_Toc71118735"/>
+      <w:bookmarkStart w:id="6" w:name="_Toc74351923"/>
       <w:bookmarkEnd w:id="0"/>
       <w:bookmarkEnd w:id="1"/>
       <w:r>
@@ -10101,17 +10176,17 @@
         </w:rPr>
         <w:t>слој</w:t>
       </w:r>
-      <w:commentRangeStart w:id="6"/>
+      <w:commentRangeStart w:id="7"/>
       <w:r>
         <w:t xml:space="preserve"> </w:t>
       </w:r>
-      <w:commentRangeEnd w:id="6"/>
+      <w:commentRangeEnd w:id="7"/>
       <w:r>
         <w:rPr>
           <w:rStyle w:val="CommentReference"/>
           <w:lang w:val="en-US"/>
         </w:rPr>
-        <w:commentReference w:id="6"/>
+        <w:commentReference w:id="7"/>
       </w:r>
       <w:r>
         <w:t xml:space="preserve">имплементиран у </w:t>
@@ -10188,17 +10263,17 @@
       <w:r>
         <w:t xml:space="preserve"> базу података како би убрзао вријеме претраге за више </w:t>
       </w:r>
-      <w:commentRangeStart w:id="7"/>
+      <w:commentRangeStart w:id="8"/>
       <w:r>
         <w:t>сукцесивних упита са истом сликом</w:t>
       </w:r>
-      <w:commentRangeEnd w:id="7"/>
+      <w:commentRangeEnd w:id="8"/>
       <w:r>
         <w:rPr>
           <w:rStyle w:val="CommentReference"/>
           <w:lang w:val="en-US"/>
         </w:rPr>
-        <w:commentReference w:id="7"/>
+        <w:commentReference w:id="8"/>
       </w:r>
       <w:r>
         <w:rPr>
@@ -10452,9 +10527,9 @@
       <w:pPr>
         <w:pStyle w:val="Heading1"/>
       </w:pPr>
-      <w:bookmarkStart w:id="8" w:name="_Toc74352025"/>
-      <w:bookmarkEnd w:id="4"/>
+      <w:bookmarkStart w:id="9" w:name="_Toc74352025"/>
       <w:bookmarkEnd w:id="5"/>
+      <w:bookmarkEnd w:id="6"/>
       <w:r>
         <w:lastRenderedPageBreak/>
         <w:t>ПРЕГЛЕД СЛИЧНИХ СИСТЕМА</w:t>
@@ -10589,9 +10664,9 @@
       <w:pPr>
         <w:pStyle w:val="Heading2"/>
       </w:pPr>
-      <w:bookmarkStart w:id="9" w:name="_Ref85183690"/>
-      <w:bookmarkStart w:id="10" w:name="_Toc94086545"/>
-      <w:commentRangeStart w:id="11"/>
+      <w:bookmarkStart w:id="10" w:name="_Ref85183690"/>
+      <w:bookmarkStart w:id="11" w:name="_Toc94086545"/>
+      <w:commentRangeStart w:id="12"/>
       <w:r>
         <w:rPr>
           <w:i/>
@@ -10613,7 +10688,7 @@
       <w:r>
         <w:t>)</w:t>
       </w:r>
-      <w:commentRangeEnd w:id="11"/>
+      <w:commentRangeEnd w:id="12"/>
       <w:r>
         <w:rPr>
           <w:rStyle w:val="CommentReference"/>
@@ -10622,7 +10697,7 @@
           <w:bCs w:val="0"/>
           <w:iCs w:val="0"/>
         </w:rPr>
-        <w:commentReference w:id="11"/>
+        <w:commentReference w:id="12"/>
       </w:r>
     </w:p>
     <w:p>
@@ -11321,8 +11396,8 @@
           <w:bCs/>
         </w:rPr>
       </w:pPr>
-      <w:commentRangeStart w:id="12"/>
       <w:commentRangeStart w:id="13"/>
+      <w:commentRangeStart w:id="14"/>
       <w:r>
         <w:rPr>
           <w:rFonts w:ascii="Courier New" w:hAnsi="Courier New" w:cs="Courier New"/>
@@ -11390,21 +11465,21 @@
         </w:rPr>
         <w:t>овом систему</w:t>
       </w:r>
-      <w:commentRangeEnd w:id="12"/>
+      <w:commentRangeEnd w:id="13"/>
       <w:r>
         <w:rPr>
           <w:rStyle w:val="CommentReference"/>
           <w:lang w:val="en-US"/>
         </w:rPr>
-        <w:commentReference w:id="12"/>
-      </w:r>
-      <w:commentRangeEnd w:id="13"/>
+        <w:commentReference w:id="13"/>
+      </w:r>
+      <w:commentRangeEnd w:id="14"/>
       <w:r>
         <w:rPr>
           <w:rStyle w:val="CommentReference"/>
           <w:lang w:val="en-US"/>
         </w:rPr>
-        <w:commentReference w:id="13"/>
+        <w:commentReference w:id="14"/>
       </w:r>
     </w:p>
     <w:p>
@@ -11423,8 +11498,8 @@
         </w:sectPr>
       </w:pPr>
     </w:p>
-    <w:bookmarkEnd w:id="9"/>
     <w:bookmarkEnd w:id="10"/>
+    <w:bookmarkEnd w:id="11"/>
     <w:p>
       <w:pPr>
         <w:pStyle w:val="Heading1"/>
@@ -11632,17 +11707,17 @@
       <w:r>
         <w:t xml:space="preserve"> модела, описана у одељку 3.9, који представља срж овог система када говоримо о проблему обраде и извлачењу </w:t>
       </w:r>
-      <w:commentRangeStart w:id="14"/>
+      <w:commentRangeStart w:id="15"/>
       <w:r>
         <w:t>својстава слике.</w:t>
       </w:r>
-      <w:commentRangeEnd w:id="14"/>
+      <w:commentRangeEnd w:id="15"/>
       <w:r>
         <w:rPr>
           <w:rStyle w:val="CommentReference"/>
           <w:lang w:val="en-US"/>
         </w:rPr>
-        <w:commentReference w:id="14"/>
+        <w:commentReference w:id="15"/>
       </w:r>
       <w:r>
         <w:rPr>
@@ -11675,14 +11750,14 @@
         <w:pStyle w:val="Heading2"/>
         <w:spacing w:before="120"/>
       </w:pPr>
-      <w:bookmarkStart w:id="15" w:name="_Toc94086546"/>
+      <w:bookmarkStart w:id="16" w:name="_Toc94086546"/>
       <w:r>
         <w:rPr>
           <w:i/>
         </w:rPr>
         <w:t>Spring</w:t>
       </w:r>
-      <w:bookmarkEnd w:id="15"/>
+      <w:bookmarkEnd w:id="16"/>
     </w:p>
     <w:p>
       <w:pPr>
@@ -12032,9 +12107,9 @@
         </w:rPr>
         <w:t>FastAPI</w:t>
       </w:r>
-      <w:bookmarkStart w:id="16" w:name="_Toc94086548"/>
-      <w:bookmarkStart w:id="17" w:name="_Ref77688540"/>
-      <w:bookmarkStart w:id="18" w:name="_Ref78548128"/>
+      <w:bookmarkStart w:id="17" w:name="_Toc94086548"/>
+      <w:bookmarkStart w:id="18" w:name="_Ref77688540"/>
+      <w:bookmarkStart w:id="19" w:name="_Ref78548128"/>
     </w:p>
     <w:p>
       <w:pPr>
@@ -12222,7 +12297,7 @@
         </w:rPr>
         <w:t>A</w:t>
       </w:r>
-      <w:commentRangeStart w:id="19"/>
+      <w:commentRangeStart w:id="20"/>
       <w:r>
         <w:rPr>
           <w:i/>
@@ -12232,13 +12307,13 @@
       <w:r>
         <w:t xml:space="preserve"> </w:t>
       </w:r>
-      <w:commentRangeEnd w:id="19"/>
+      <w:commentRangeEnd w:id="20"/>
       <w:r>
         <w:rPr>
           <w:rStyle w:val="CommentReference"/>
           <w:lang w:val="en-US"/>
         </w:rPr>
-        <w:commentReference w:id="19"/>
+        <w:commentReference w:id="20"/>
       </w:r>
       <w:r>
         <w:t>(</w:t>
@@ -14337,7 +14412,7 @@
           <w:bCs/>
         </w:rPr>
       </w:pPr>
-      <w:bookmarkStart w:id="20" w:name="_Hlk139913118"/>
+      <w:bookmarkStart w:id="21" w:name="_Hlk139913118"/>
       <w:r>
         <w:rPr>
           <w:rFonts w:ascii="Courier New" w:hAnsi="Courier New" w:cs="Courier New"/>
@@ -14400,7 +14475,7 @@
         <w:t>алгоритама</w:t>
       </w:r>
     </w:p>
-    <w:bookmarkEnd w:id="20"/>
+    <w:bookmarkEnd w:id="21"/>
     <w:p>
       <w:pPr>
         <w:pStyle w:val="BodyText"/>
@@ -15690,7 +15765,7 @@
         <w:t>алгоритма</w:t>
       </w:r>
     </w:p>
-    <w:bookmarkEnd w:id="16"/>
+    <w:bookmarkEnd w:id="17"/>
     <w:p>
       <w:pPr>
         <w:pStyle w:val="Heading1"/>
@@ -15795,7 +15870,7 @@
           <w:rStyle w:val="CommentReference"/>
           <w:lang w:val="en-US"/>
         </w:rPr>
-        <w:commentReference w:id="21"/>
+        <w:commentReference w:id="22"/>
       </w:r>
     </w:p>
     <w:p>
@@ -16522,11 +16597,11 @@
         <w:pStyle w:val="Heading3"/>
         <w:spacing w:before="120"/>
       </w:pPr>
-      <w:bookmarkStart w:id="22" w:name="_Toc94086551"/>
+      <w:bookmarkStart w:id="23" w:name="_Toc94086551"/>
       <w:r>
         <w:t>Nefunkcionalni zahtevi</w:t>
       </w:r>
-      <w:bookmarkEnd w:id="22"/>
+      <w:bookmarkEnd w:id="23"/>
     </w:p>
     <w:p>
       <w:pPr>
@@ -16655,7 +16730,7 @@
       <w:pPr>
         <w:pStyle w:val="Heading2"/>
       </w:pPr>
-      <w:bookmarkStart w:id="23" w:name="_Toc94086553"/>
+      <w:bookmarkStart w:id="24" w:name="_Toc94086553"/>
       <w:r>
         <w:t>Дизајн система</w:t>
       </w:r>
@@ -16861,7 +16936,7 @@
       <w:r>
         <w:t>Model podataka</w:t>
       </w:r>
-      <w:bookmarkEnd w:id="23"/>
+      <w:bookmarkEnd w:id="24"/>
     </w:p>
     <w:p>
       <w:pPr>
@@ -17301,8 +17376,8 @@
         <w:jc w:val="center"/>
       </w:pPr>
     </w:p>
-    <w:bookmarkEnd w:id="17"/>
     <w:bookmarkEnd w:id="18"/>
+    <w:bookmarkEnd w:id="19"/>
     <w:p>
       <w:pPr>
         <w:pStyle w:val="Heading1"/>
@@ -18581,7 +18656,7 @@
         </w:rPr>
         <w:t xml:space="preserve">врши једноставан </w:t>
       </w:r>
-      <w:commentRangeStart w:id="24"/>
+      <w:commentRangeStart w:id="25"/>
       <w:r>
         <w:rPr>
           <w:i/>
@@ -18590,14 +18665,14 @@
         </w:rPr>
         <w:t>forward pass</w:t>
       </w:r>
-      <w:commentRangeEnd w:id="24"/>
+      <w:commentRangeEnd w:id="25"/>
       <w:r>
         <w:rPr>
           <w:rStyle w:val="CommentReference"/>
           <w:i/>
           <w:lang w:val="en-US"/>
         </w:rPr>
-        <w:commentReference w:id="24"/>
+        <w:commentReference w:id="25"/>
       </w:r>
       <w:r>
         <w:rPr>
@@ -22563,10 +22638,7 @@
         <w:t xml:space="preserve"> слике је приказана у листингу </w:t>
       </w:r>
       <w:r>
-        <w:t>5</w:t>
-      </w:r>
-      <w:r>
-        <w:t>.2.2</w:t>
+        <w:t>5.2.2</w:t>
       </w:r>
       <w:r>
         <w:rPr>
@@ -23366,10 +23438,7 @@
         <w:t xml:space="preserve">Листинг </w:t>
       </w:r>
       <w:r>
-        <w:t>5</w:t>
-      </w:r>
-      <w:r>
-        <w:t>.2.2</w:t>
+        <w:t>5.2.2</w:t>
       </w:r>
       <w:r>
         <w:rPr>
@@ -24712,13 +24781,7 @@
         <w:t xml:space="preserve">У листингу </w:t>
       </w:r>
       <w:r>
-        <w:t>5</w:t>
-      </w:r>
-      <w:r>
-        <w:t>.3</w:t>
-      </w:r>
-      <w:r>
-        <w:t>.1</w:t>
+        <w:t>5.3.1</w:t>
       </w:r>
       <w:r>
         <w:rPr>
@@ -25286,7 +25349,7 @@
       <w:pPr>
         <w:pStyle w:val="Heading1"/>
       </w:pPr>
-      <w:bookmarkStart w:id="25" w:name="_Ref77688623"/>
+      <w:bookmarkStart w:id="26" w:name="_Ref77688623"/>
       <w:r>
         <w:lastRenderedPageBreak/>
         <w:t>ДЕМОНСТРАЦИЈА</w:t>
@@ -27669,7 +27732,7 @@
         <w:tab/>
       </w:r>
     </w:p>
-    <w:bookmarkEnd w:id="25"/>
+    <w:bookmarkEnd w:id="26"/>
     <w:p>
       <w:pPr>
         <w:pStyle w:val="Heading1"/>
@@ -28072,7 +28135,7 @@
         </w:sectPr>
       </w:pPr>
     </w:p>
-    <w:bookmarkEnd w:id="8"/>
+    <w:bookmarkEnd w:id="9"/>
     <w:p>
       <w:pPr>
         <w:pStyle w:val="Heading1"/>
@@ -28327,8 +28390,6 @@
       <w:r>
         <w:t>, 2018. Elasticsearch. software</w:t>
       </w:r>
-      <w:bookmarkStart w:id="26" w:name="_GoBack"/>
-      <w:bookmarkEnd w:id="26"/>
       <w:r>
         <w:t>, version, 6(1).</w:t>
       </w:r>
@@ -28478,7 +28539,7 @@
 
 <file path=word/comments.xml><?xml version="1.0" encoding="utf-8"?>
 <w:comments xmlns:wpc="http://schemas.microsoft.com/office/word/2010/wordprocessingCanvas" xmlns:cx="http://schemas.microsoft.com/office/drawing/2014/chartex" xmlns:cx1="http://schemas.microsoft.com/office/drawing/2015/9/8/chartex" xmlns:mc="http://schemas.openxmlformats.org/markup-compatibility/2006" xmlns:o="urn:schemas-microsoft-com:office:office" xmlns:r="http://schemas.openxmlformats.org/officeDocument/2006/relationships" xmlns:m="http://schemas.openxmlformats.org/officeDocument/2006/math" xmlns:v="urn:schemas-microsoft-com:vml" xmlns:wp14="http://schemas.microsoft.com/office/word/2010/wordprocessingDrawing" xmlns:wp="http://schemas.openxmlformats.org/drawingml/2006/wordprocessingDrawing" xmlns:w10="urn:schemas-microsoft-com:office:word" xmlns:w="http://schemas.openxmlformats.org/wordprocessingml/2006/main" xmlns:w14="http://schemas.microsoft.com/office/word/2010/wordml" xmlns:w15="http://schemas.microsoft.com/office/word/2012/wordml" xmlns:w16se="http://schemas.microsoft.com/office/word/2015/wordml/symex" xmlns:wpg="http://schemas.microsoft.com/office/word/2010/wordprocessingGroup" xmlns:wpi="http://schemas.microsoft.com/office/word/2010/wordprocessingInk" xmlns:wne="http://schemas.microsoft.com/office/word/2006/wordml" xmlns:wps="http://schemas.microsoft.com/office/word/2010/wordprocessingShape" mc:Ignorable="w14 w15 w16se wp14">
-  <w:comment w:id="6" w:author="Ivanovic" w:date="2023-07-29T15:37:00Z" w:initials="I">
+  <w:comment w:id="7" w:author="Ivanovic" w:date="2023-07-29T15:37:00Z" w:initials="I">
     <w:p>
       <w:pPr>
         <w:pStyle w:val="CommentText"/>
@@ -28494,7 +28555,7 @@
       </w:r>
     </w:p>
   </w:comment>
-  <w:comment w:id="7" w:author="Ivanovic" w:date="2023-07-29T15:39:00Z" w:initials="I">
+  <w:comment w:id="8" w:author="Ivanovic" w:date="2023-07-29T15:39:00Z" w:initials="I">
     <w:p>
       <w:pPr>
         <w:pStyle w:val="CommentText"/>
@@ -28507,22 +28568,6 @@
       </w:r>
       <w:r>
         <w:t>Зашто би било више упита са истом сликом? Мислиш ако је систем јако популаран, па имаш различите кориснике којима се упит подудара? Или један корисник више пута исто тражи, зашто би то радио?</w:t>
-      </w:r>
-    </w:p>
-  </w:comment>
-  <w:comment w:id="11" w:author="Ivanovic" w:date="2023-07-29T15:43:00Z" w:initials="I">
-    <w:p>
-      <w:pPr>
-        <w:pStyle w:val="CommentText"/>
-      </w:pPr>
-      <w:r>
-        <w:rPr>
-          <w:rStyle w:val="CommentReference"/>
-        </w:rPr>
-        <w:annotationRef/>
-      </w:r>
-      <w:r>
-        <w:t>Ја бих ово ставио у 2.1, а оно што је сада 2.1 померио на 2.2</w:t>
       </w:r>
     </w:p>
   </w:comment>
@@ -28538,11 +28583,27 @@
         <w:annotationRef/>
       </w:r>
       <w:r>
+        <w:t>Ја бих ово ставио у 2.1, а оно што је сада 2.1 померио на 2.2</w:t>
+      </w:r>
+    </w:p>
+  </w:comment>
+  <w:comment w:id="13" w:author="Ivanovic" w:date="2023-07-29T15:43:00Z" w:initials="I">
+    <w:p>
+      <w:pPr>
+        <w:pStyle w:val="CommentText"/>
+      </w:pPr>
+      <w:r>
+        <w:rPr>
+          <w:rStyle w:val="CommentReference"/>
+        </w:rPr>
+        <w:annotationRef/>
+      </w:r>
+      <w:r>
         <w:t>Зашто овде другачији фонт? Било тако у неком темплејту?</w:t>
       </w:r>
     </w:p>
   </w:comment>
-  <w:comment w:id="13" w:author="User" w:date="2023-08-07T12:33:00Z" w:initials="U">
+  <w:comment w:id="14" w:author="User" w:date="2023-08-07T12:33:00Z" w:initials="U">
     <w:p>
       <w:pPr>
         <w:pStyle w:val="CommentText"/>
@@ -28573,7 +28634,7 @@
       </w:r>
     </w:p>
   </w:comment>
-  <w:comment w:id="14" w:author="Ivanovic" w:date="2023-07-29T15:44:00Z" w:initials="I">
+  <w:comment w:id="15" w:author="Ivanovic" w:date="2023-07-29T15:44:00Z" w:initials="I">
     <w:p>
       <w:pPr>
         <w:pStyle w:val="CommentText"/>
@@ -28589,7 +28650,7 @@
       </w:r>
     </w:p>
   </w:comment>
-  <w:comment w:id="19" w:author="Ivanovic" w:date="2023-07-29T15:46:00Z" w:initials="I">
+  <w:comment w:id="20" w:author="Ivanovic" w:date="2023-07-29T15:46:00Z" w:initials="I">
     <w:p>
       <w:pPr>
         <w:pStyle w:val="CommentText"/>
@@ -28605,7 +28666,7 @@
       </w:r>
     </w:p>
   </w:comment>
-  <w:comment w:id="21" w:author="Ivanovic" w:date="2023-07-29T16:02:00Z" w:initials="I">
+  <w:comment w:id="22" w:author="Ivanovic" w:date="2023-07-29T16:02:00Z" w:initials="I">
     <w:p>
       <w:pPr>
         <w:pStyle w:val="CommentText"/>
@@ -28621,7 +28682,7 @@
       </w:r>
     </w:p>
   </w:comment>
-  <w:comment w:id="24" w:author="Ivanovic" w:date="2023-07-29T16:08:00Z" w:initials="I">
+  <w:comment w:id="25" w:author="Ivanovic" w:date="2023-07-29T16:08:00Z" w:initials="I">
     <w:p>
       <w:pPr>
         <w:pStyle w:val="CommentText"/>
@@ -28844,7 +28905,7 @@
         <w:rStyle w:val="PageNumber"/>
         <w:noProof/>
       </w:rPr>
-      <w:t>30</w:t>
+      <w:t>9</w:t>
     </w:r>
     <w:r>
       <w:rPr>
@@ -28898,7 +28959,7 @@
         <w:rStyle w:val="PageNumber"/>
         <w:noProof/>
       </w:rPr>
-      <w:t>43</w:t>
+      <w:t>36</w:t>
     </w:r>
     <w:r>
       <w:rPr>
@@ -28952,7 +29013,7 @@
         <w:rStyle w:val="PageNumber"/>
         <w:noProof/>
       </w:rPr>
-      <w:t>57</w:t>
+      <w:t>48</w:t>
     </w:r>
     <w:r>
       <w:rPr>
@@ -35008,7 +35069,7 @@
 </file>
 
 <file path=customXml/itemProps1.xml><?xml version="1.0" encoding="utf-8"?>
-<ds:datastoreItem xmlns:ds="http://schemas.openxmlformats.org/officeDocument/2006/customXml" ds:itemID="{96847208-B0D2-438F-86F7-73E63A29377F}">
+<ds:datastoreItem xmlns:ds="http://schemas.openxmlformats.org/officeDocument/2006/customXml" ds:itemID="{BC89140C-1997-4A81-A6DE-B5ACB82CFA60}">
   <ds:schemaRefs>
     <ds:schemaRef ds:uri="http://schemas.openxmlformats.org/officeDocument/2006/bibliography"/>
   </ds:schemaRefs>

</xml_diff>

<commit_message>
Added commision info in thesis. Exported PDF.
</commit_message>
<xml_diff>
--- a/Мастер рад v1.docx
+++ b/Мастер рад v1.docx
@@ -74,7 +74,7 @@
                 <v:shape id="_x0000_i1025" type="#_x0000_t75" style="width:51.75pt;height:51.75pt" o:ole="" fillcolor="window">
                   <v:imagedata r:id="rId8" o:title=""/>
                 </v:shape>
-                <o:OLEObject Type="Embed" ProgID="CorelDraw.Graphic.7" ShapeID="_x0000_i1025" DrawAspect="Content" ObjectID="_1753092912" r:id="rId9"/>
+                <o:OLEObject Type="Embed" ProgID="CorelDraw.Graphic.7" ShapeID="_x0000_i1025" DrawAspect="Content" ObjectID="_1756152645" r:id="rId9"/>
               </w:object>
             </w:r>
           </w:p>
@@ -5636,6 +5636,7 @@
                 <w:iCs/>
                 <w:sz w:val="20"/>
                 <w:szCs w:val="20"/>
+                <w:lang w:val="sr-Cyrl-RS"/>
               </w:rPr>
             </w:pPr>
             <w:r>
@@ -5644,9 +5645,18 @@
                 <w:iCs/>
                 <w:sz w:val="20"/>
                 <w:szCs w:val="20"/>
-                <w:highlight w:val="yellow"/>
-              </w:rPr>
-              <w:t>др Име Презиме, звање</w:t>
+              </w:rPr>
+              <w:t xml:space="preserve">др </w:t>
+            </w:r>
+            <w:r>
+              <w:rPr>
+                <w:rFonts w:ascii="Arial Narrow" w:hAnsi="Arial Narrow"/>
+                <w:iCs/>
+                <w:sz w:val="20"/>
+                <w:szCs w:val="20"/>
+                <w:lang w:val="sr-Cyrl-RS"/>
+              </w:rPr>
+              <w:t>Стеван Гостојић, редовни професор</w:t>
             </w:r>
           </w:p>
         </w:tc>
@@ -5689,6 +5699,7 @@
                 <w:iCs/>
                 <w:sz w:val="20"/>
                 <w:szCs w:val="20"/>
+                <w:lang w:val="sr-Cyrl-RS"/>
               </w:rPr>
             </w:pPr>
             <w:r>
@@ -5697,9 +5708,56 @@
                 <w:iCs/>
                 <w:sz w:val="20"/>
                 <w:szCs w:val="20"/>
-                <w:highlight w:val="yellow"/>
-              </w:rPr>
-              <w:t>др Име Презиме, звање</w:t>
+              </w:rPr>
+              <w:t xml:space="preserve">др </w:t>
+            </w:r>
+            <w:r>
+              <w:rPr>
+                <w:rFonts w:ascii="Arial Narrow" w:hAnsi="Arial Narrow"/>
+                <w:iCs/>
+                <w:sz w:val="20"/>
+                <w:szCs w:val="20"/>
+                <w:lang w:val="sr-Cyrl-RS"/>
+              </w:rPr>
+              <w:t>Лидија</w:t>
+            </w:r>
+            <w:r>
+              <w:rPr>
+                <w:rFonts w:ascii="Arial Narrow" w:hAnsi="Arial Narrow"/>
+                <w:iCs/>
+                <w:sz w:val="20"/>
+                <w:szCs w:val="20"/>
+              </w:rPr>
+              <w:t xml:space="preserve"> </w:t>
+            </w:r>
+            <w:r>
+              <w:rPr>
+                <w:rFonts w:ascii="Arial Narrow" w:hAnsi="Arial Narrow"/>
+                <w:iCs/>
+                <w:sz w:val="20"/>
+                <w:szCs w:val="20"/>
+                <w:lang w:val="sr-Cyrl-RS"/>
+              </w:rPr>
+              <w:t>Ивановић</w:t>
+            </w:r>
+            <w:r>
+              <w:rPr>
+                <w:rFonts w:ascii="Arial Narrow" w:hAnsi="Arial Narrow"/>
+                <w:iCs/>
+                <w:sz w:val="20"/>
+                <w:szCs w:val="20"/>
+              </w:rPr>
+              <w:t xml:space="preserve">, </w:t>
+            </w:r>
+            <w:r>
+              <w:rPr>
+                <w:rFonts w:ascii="Arial Narrow" w:hAnsi="Arial Narrow"/>
+                <w:iCs/>
+                <w:sz w:val="20"/>
+                <w:szCs w:val="20"/>
+                <w:lang w:val="sr-Cyrl-RS"/>
+              </w:rPr>
+              <w:t>ванредни професор</w:t>
             </w:r>
           </w:p>
         </w:tc>
@@ -5742,6 +5800,7 @@
                 <w:iCs/>
                 <w:sz w:val="20"/>
                 <w:szCs w:val="20"/>
+                <w:lang w:val="sr-Cyrl-RS"/>
               </w:rPr>
             </w:pPr>
             <w:r>
@@ -5750,9 +5809,56 @@
                 <w:iCs/>
                 <w:sz w:val="20"/>
                 <w:szCs w:val="20"/>
-                <w:highlight w:val="yellow"/>
-              </w:rPr>
-              <w:t>др Име Презиме, звање</w:t>
+              </w:rPr>
+              <w:t xml:space="preserve">др </w:t>
+            </w:r>
+            <w:r>
+              <w:rPr>
+                <w:rFonts w:ascii="Arial Narrow" w:hAnsi="Arial Narrow"/>
+                <w:iCs/>
+                <w:sz w:val="20"/>
+                <w:szCs w:val="20"/>
+                <w:lang w:val="sr-Cyrl-RS"/>
+              </w:rPr>
+              <w:t>Драган</w:t>
+            </w:r>
+            <w:r>
+              <w:rPr>
+                <w:rFonts w:ascii="Arial Narrow" w:hAnsi="Arial Narrow"/>
+                <w:iCs/>
+                <w:sz w:val="20"/>
+                <w:szCs w:val="20"/>
+              </w:rPr>
+              <w:t xml:space="preserve"> </w:t>
+            </w:r>
+            <w:r>
+              <w:rPr>
+                <w:rFonts w:ascii="Arial Narrow" w:hAnsi="Arial Narrow"/>
+                <w:iCs/>
+                <w:sz w:val="20"/>
+                <w:szCs w:val="20"/>
+                <w:lang w:val="sr-Cyrl-RS"/>
+              </w:rPr>
+              <w:t>Ивановић</w:t>
+            </w:r>
+            <w:r>
+              <w:rPr>
+                <w:rFonts w:ascii="Arial Narrow" w:hAnsi="Arial Narrow"/>
+                <w:iCs/>
+                <w:sz w:val="20"/>
+                <w:szCs w:val="20"/>
+              </w:rPr>
+              <w:t>,</w:t>
+            </w:r>
+            <w:r>
+              <w:rPr>
+                <w:rFonts w:ascii="Arial Narrow" w:hAnsi="Arial Narrow"/>
+                <w:iCs/>
+                <w:sz w:val="20"/>
+                <w:szCs w:val="20"/>
+                <w:lang w:val="sr-Cyrl-RS"/>
+              </w:rPr>
+              <w:t xml:space="preserve"> редовни професор</w:t>
             </w:r>
           </w:p>
         </w:tc>
@@ -7669,7 +7775,18 @@
                 <w:sz w:val="20"/>
                 <w:szCs w:val="20"/>
               </w:rPr>
-              <w:t>approach to reverse image search by leveraging machine learning models to extract tags and features from an image. By reducing vector image search to a full-text search, the proposed method improves the efficiency and accuracy of image retrieval</w:t>
+              <w:t>approach to reverse image search by le</w:t>
+            </w:r>
+            <w:bookmarkStart w:id="4" w:name="_GoBack"/>
+            <w:bookmarkEnd w:id="4"/>
+            <w:r>
+              <w:rPr>
+                <w:rFonts w:ascii="Arial Narrow" w:hAnsi="Arial Narrow"/>
+                <w:iCs/>
+                <w:sz w:val="20"/>
+                <w:szCs w:val="20"/>
+              </w:rPr>
+              <w:t>veraging machine learning models to extract tags and features from an image. By reducing vector image search to a full-text search, the proposed method improves the efficiency and accuracy of image retrieval</w:t>
             </w:r>
             <w:r>
               <w:rPr>
@@ -7929,17 +8046,43 @@
                 <w:iCs/>
                 <w:sz w:val="20"/>
                 <w:szCs w:val="20"/>
-                <w:highlight w:val="yellow"/>
-              </w:rPr>
-              <w:t xml:space="preserve">Ime i prezime, zvanje na eng., </w:t>
-            </w:r>
-            <w:r>
-              <w:rPr>
-                <w:rFonts w:ascii="Arial Narrow" w:hAnsi="Arial Narrow"/>
-                <w:iCs/>
-                <w:sz w:val="20"/>
-                <w:szCs w:val="20"/>
-                <w:highlight w:val="yellow"/>
+              </w:rPr>
+              <w:t>Stevan Gostojić,</w:t>
+            </w:r>
+            <w:r>
+              <w:rPr>
+                <w:rFonts w:ascii="Arial Narrow" w:hAnsi="Arial Narrow"/>
+                <w:iCs/>
+                <w:sz w:val="20"/>
+                <w:szCs w:val="20"/>
+                <w:lang w:val="sr-Cyrl-RS"/>
+              </w:rPr>
+              <w:t xml:space="preserve"> </w:t>
+            </w:r>
+            <w:r>
+              <w:rPr>
+                <w:rFonts w:ascii="Arial Narrow" w:hAnsi="Arial Narrow"/>
+                <w:iCs/>
+                <w:sz w:val="20"/>
+                <w:szCs w:val="20"/>
+              </w:rPr>
+              <w:t>full professor</w:t>
+            </w:r>
+            <w:r>
+              <w:rPr>
+                <w:rFonts w:ascii="Arial Narrow" w:hAnsi="Arial Narrow"/>
+                <w:iCs/>
+                <w:sz w:val="20"/>
+                <w:szCs w:val="20"/>
+              </w:rPr>
+              <w:t xml:space="preserve">, </w:t>
+            </w:r>
+            <w:r>
+              <w:rPr>
+                <w:rFonts w:ascii="Arial Narrow" w:hAnsi="Arial Narrow"/>
+                <w:iCs/>
+                <w:sz w:val="20"/>
+                <w:szCs w:val="20"/>
                 <w:lang w:val="en-GB"/>
               </w:rPr>
               <w:t>PhD</w:t>
@@ -7995,17 +8138,42 @@
                 <w:iCs/>
                 <w:sz w:val="20"/>
                 <w:szCs w:val="20"/>
-                <w:highlight w:val="yellow"/>
-              </w:rPr>
-              <w:t xml:space="preserve">Ime i prezime, zvanje na eng., </w:t>
-            </w:r>
-            <w:r>
-              <w:rPr>
-                <w:rFonts w:ascii="Arial Narrow" w:hAnsi="Arial Narrow"/>
-                <w:iCs/>
-                <w:sz w:val="20"/>
-                <w:szCs w:val="20"/>
-                <w:highlight w:val="yellow"/>
+              </w:rPr>
+              <w:t>Lidija Ivanović</w:t>
+            </w:r>
+            <w:r>
+              <w:rPr>
+                <w:rFonts w:ascii="Arial Narrow" w:hAnsi="Arial Narrow"/>
+                <w:iCs/>
+                <w:sz w:val="20"/>
+                <w:szCs w:val="20"/>
+              </w:rPr>
+              <w:t>,</w:t>
+            </w:r>
+            <w:r>
+              <w:rPr>
+                <w:rFonts w:ascii="Arial Narrow" w:hAnsi="Arial Narrow"/>
+                <w:iCs/>
+                <w:sz w:val="20"/>
+                <w:szCs w:val="20"/>
+              </w:rPr>
+              <w:t xml:space="preserve"> associate professor</w:t>
+            </w:r>
+            <w:r>
+              <w:rPr>
+                <w:rFonts w:ascii="Arial Narrow" w:hAnsi="Arial Narrow"/>
+                <w:iCs/>
+                <w:sz w:val="20"/>
+                <w:szCs w:val="20"/>
+              </w:rPr>
+              <w:t xml:space="preserve">, </w:t>
+            </w:r>
+            <w:r>
+              <w:rPr>
+                <w:rFonts w:ascii="Arial Narrow" w:hAnsi="Arial Narrow"/>
+                <w:iCs/>
+                <w:sz w:val="20"/>
+                <w:szCs w:val="20"/>
                 <w:lang w:val="en-GB"/>
               </w:rPr>
               <w:t>PhD</w:t>
@@ -8061,17 +8229,42 @@
                 <w:iCs/>
                 <w:sz w:val="20"/>
                 <w:szCs w:val="20"/>
-                <w:highlight w:val="yellow"/>
-              </w:rPr>
-              <w:t xml:space="preserve">Ime i prezime, zvanje na eng., </w:t>
-            </w:r>
-            <w:r>
-              <w:rPr>
-                <w:rFonts w:ascii="Arial Narrow" w:hAnsi="Arial Narrow"/>
-                <w:iCs/>
-                <w:sz w:val="20"/>
-                <w:szCs w:val="20"/>
-                <w:highlight w:val="yellow"/>
+              </w:rPr>
+              <w:t>Dragan Ivanović</w:t>
+            </w:r>
+            <w:r>
+              <w:rPr>
+                <w:rFonts w:ascii="Arial Narrow" w:hAnsi="Arial Narrow"/>
+                <w:iCs/>
+                <w:sz w:val="20"/>
+                <w:szCs w:val="20"/>
+              </w:rPr>
+              <w:t xml:space="preserve">, </w:t>
+            </w:r>
+            <w:r>
+              <w:rPr>
+                <w:rFonts w:ascii="Arial Narrow" w:hAnsi="Arial Narrow"/>
+                <w:iCs/>
+                <w:sz w:val="20"/>
+                <w:szCs w:val="20"/>
+              </w:rPr>
+              <w:t>full professor</w:t>
+            </w:r>
+            <w:r>
+              <w:rPr>
+                <w:rFonts w:ascii="Arial Narrow" w:hAnsi="Arial Narrow"/>
+                <w:iCs/>
+                <w:sz w:val="20"/>
+                <w:szCs w:val="20"/>
+              </w:rPr>
+              <w:t xml:space="preserve">., </w:t>
+            </w:r>
+            <w:r>
+              <w:rPr>
+                <w:rFonts w:ascii="Arial Narrow" w:hAnsi="Arial Narrow"/>
+                <w:iCs/>
+                <w:sz w:val="20"/>
+                <w:szCs w:val="20"/>
                 <w:lang w:val="en-GB"/>
               </w:rPr>
               <w:t>PhD</w:t>
@@ -8364,20 +8557,17 @@
             <w:noProof/>
             <w:webHidden/>
           </w:rPr>
-        </w:r>
-        <w:r>
-          <w:rPr>
-            <w:noProof/>
-            <w:webHidden/>
-          </w:rPr>
           <w:fldChar w:fldCharType="separate"/>
         </w:r>
         <w:r>
           <w:rPr>
+            <w:b/>
+            <w:bCs/>
             <w:noProof/>
             <w:webHidden/>
+            <w:lang w:val="en-US"/>
           </w:rPr>
-          <w:t>9</w:t>
+          <w:t>Error! Bookmark not defined.</w:t>
         </w:r>
         <w:r>
           <w:rPr>
@@ -8514,15 +8704,7 @@
             <w:noProof/>
             <w:webHidden/>
           </w:rPr>
-          <w:t>1</w:t>
-        </w:r>
-        <w:r>
-          <w:rPr>
-            <w:noProof/>
-            <w:webHidden/>
-            <w:lang w:val="sr-Cyrl-RS"/>
-          </w:rPr>
-          <w:t>5</w:t>
+          <w:t>15</w:t>
         </w:r>
         <w:r>
           <w:rPr>
@@ -8644,28 +8826,16 @@
             <w:noProof/>
             <w:webHidden/>
           </w:rPr>
-        </w:r>
-        <w:r>
-          <w:rPr>
-            <w:noProof/>
-            <w:webHidden/>
-          </w:rPr>
           <w:fldChar w:fldCharType="separate"/>
         </w:r>
         <w:r>
           <w:rPr>
+            <w:b/>
+            <w:bCs/>
             <w:noProof/>
             <w:webHidden/>
           </w:rPr>
-          <w:t>1</w:t>
-        </w:r>
-        <w:r>
-          <w:rPr>
-            <w:noProof/>
-            <w:webHidden/>
-            <w:lang w:val="sr-Cyrl-RS"/>
-          </w:rPr>
-          <w:t>6</w:t>
+          <w:t>Error! Bookmark not defined.</w:t>
         </w:r>
         <w:r>
           <w:rPr>
@@ -8736,28 +8906,16 @@
             <w:noProof/>
             <w:webHidden/>
           </w:rPr>
-        </w:r>
-        <w:r>
-          <w:rPr>
-            <w:noProof/>
-            <w:webHidden/>
-          </w:rPr>
           <w:fldChar w:fldCharType="separate"/>
         </w:r>
         <w:r>
           <w:rPr>
+            <w:b/>
+            <w:bCs/>
             <w:noProof/>
             <w:webHidden/>
           </w:rPr>
-          <w:t>1</w:t>
-        </w:r>
-        <w:r>
-          <w:rPr>
-            <w:noProof/>
-            <w:webHidden/>
-            <w:lang w:val="sr-Cyrl-RS"/>
-          </w:rPr>
-          <w:t>7</w:t>
+          <w:t>Error! Bookmark not defined.</w:t>
         </w:r>
         <w:r>
           <w:rPr>
@@ -9817,8 +9975,6 @@
           </w:rPr>
           <w:t>11</w:t>
         </w:r>
-        <w:bookmarkStart w:id="4" w:name="_GoBack"/>
-        <w:bookmarkEnd w:id="4"/>
         <w:r>
           <w:rPr>
             <w:rStyle w:val="Hyperlink"/>
@@ -28905,7 +29061,7 @@
         <w:rStyle w:val="PageNumber"/>
         <w:noProof/>
       </w:rPr>
-      <w:t>9</w:t>
+      <w:t>25</w:t>
     </w:r>
     <w:r>
       <w:rPr>
@@ -28959,7 +29115,7 @@
         <w:rStyle w:val="PageNumber"/>
         <w:noProof/>
       </w:rPr>
-      <w:t>36</w:t>
+      <w:t>43</w:t>
     </w:r>
     <w:r>
       <w:rPr>
@@ -29013,7 +29169,7 @@
         <w:rStyle w:val="PageNumber"/>
         <w:noProof/>
       </w:rPr>
-      <w:t>48</w:t>
+      <w:t>59</w:t>
     </w:r>
     <w:r>
       <w:rPr>
@@ -33962,6 +34118,7 @@
   <w:style w:type="character" w:default="1" w:styleId="DefaultParagraphFont">
     <w:name w:val="Default Paragraph Font"/>
     <w:uiPriority w:val="1"/>
+    <w:semiHidden/>
     <w:unhideWhenUsed/>
   </w:style>
   <w:style w:type="table" w:default="1" w:styleId="TableNormal">
@@ -35069,7 +35226,7 @@
 </file>
 
 <file path=customXml/itemProps1.xml><?xml version="1.0" encoding="utf-8"?>
-<ds:datastoreItem xmlns:ds="http://schemas.openxmlformats.org/officeDocument/2006/customXml" ds:itemID="{BC89140C-1997-4A81-A6DE-B5ACB82CFA60}">
+<ds:datastoreItem xmlns:ds="http://schemas.openxmlformats.org/officeDocument/2006/customXml" ds:itemID="{F55DA1B1-15DA-40A5-A5BB-F30C20D8214F}">
   <ds:schemaRefs>
     <ds:schemaRef ds:uri="http://schemas.openxmlformats.org/officeDocument/2006/bibliography"/>
   </ds:schemaRefs>

</xml_diff>